<commit_message>
Final Changes Made and Submitted
</commit_message>
<xml_diff>
--- a/documentation/Dissertation_Final.docx
+++ b/documentation/Dissertation_Final.docx
@@ -10,6 +10,7 @@
           <w:sz w:val="72"/>
         </w:rPr>
       </w:pPr>
+      <w:bookmarkStart w:id="0" w:name="_GoBack"/>
       <w:r>
         <w:rPr>
           <w:sz w:val="72"/>
@@ -336,7 +337,10 @@
         <w:t xml:space="preserve"> </w:t>
       </w:r>
       <w:r>
-        <w:t>14,515</w:t>
+        <w:t>14,</w:t>
+      </w:r>
+      <w:r>
+        <w:t>821</w:t>
       </w:r>
       <w:r>
         <w:br w:type="page"/>
@@ -8683,12 +8687,12 @@
           <w:numId w:val="4"/>
         </w:numPr>
       </w:pPr>
-      <w:bookmarkStart w:id="0" w:name="_Toc513128414"/>
+      <w:bookmarkStart w:id="1" w:name="_Toc513128414"/>
       <w:r>
         <w:lastRenderedPageBreak/>
         <w:t>Introduction</w:t>
       </w:r>
-      <w:bookmarkEnd w:id="0"/>
+      <w:bookmarkEnd w:id="1"/>
     </w:p>
     <w:p/>
     <w:p>
@@ -8714,11 +8718,11 @@
           <w:numId w:val="4"/>
         </w:numPr>
       </w:pPr>
-      <w:bookmarkStart w:id="1" w:name="_Toc513128415"/>
+      <w:bookmarkStart w:id="2" w:name="_Toc513128415"/>
       <w:r>
         <w:t>Hypothesis</w:t>
       </w:r>
-      <w:bookmarkEnd w:id="1"/>
+      <w:bookmarkEnd w:id="2"/>
     </w:p>
     <w:p/>
     <w:p>
@@ -8750,11 +8754,11 @@
           <w:numId w:val="4"/>
         </w:numPr>
       </w:pPr>
-      <w:bookmarkStart w:id="2" w:name="_Toc513128416"/>
+      <w:bookmarkStart w:id="3" w:name="_Toc513128416"/>
       <w:r>
         <w:t>Aims and Objectives</w:t>
       </w:r>
-      <w:bookmarkEnd w:id="2"/>
+      <w:bookmarkEnd w:id="3"/>
     </w:p>
     <w:p/>
     <w:p>
@@ -8993,12 +8997,12 @@
           <w:numId w:val="4"/>
         </w:numPr>
       </w:pPr>
-      <w:bookmarkStart w:id="3" w:name="_Toc513128417"/>
+      <w:bookmarkStart w:id="4" w:name="_Toc513128417"/>
       <w:r>
         <w:lastRenderedPageBreak/>
         <w:t>Background Research</w:t>
       </w:r>
-      <w:bookmarkEnd w:id="3"/>
+      <w:bookmarkEnd w:id="4"/>
     </w:p>
     <w:p/>
     <w:p>
@@ -9009,11 +9013,11 @@
           <w:numId w:val="4"/>
         </w:numPr>
       </w:pPr>
-      <w:bookmarkStart w:id="4" w:name="_Toc513128418"/>
+      <w:bookmarkStart w:id="5" w:name="_Toc513128418"/>
       <w:r>
         <w:t>Market Research</w:t>
       </w:r>
-      <w:bookmarkEnd w:id="4"/>
+      <w:bookmarkEnd w:id="5"/>
     </w:p>
     <w:p/>
     <w:p>
@@ -9024,11 +9028,11 @@
           <w:numId w:val="4"/>
         </w:numPr>
       </w:pPr>
-      <w:bookmarkStart w:id="5" w:name="_Toc513128419"/>
+      <w:bookmarkStart w:id="6" w:name="_Toc513128419"/>
       <w:r>
         <w:t>Reasoning</w:t>
       </w:r>
-      <w:bookmarkEnd w:id="5"/>
+      <w:bookmarkEnd w:id="6"/>
     </w:p>
     <w:p>
       <w:r>
@@ -9104,11 +9108,11 @@
           <w:numId w:val="4"/>
         </w:numPr>
       </w:pPr>
-      <w:bookmarkStart w:id="6" w:name="_Toc513128420"/>
+      <w:bookmarkStart w:id="7" w:name="_Toc513128420"/>
       <w:r>
         <w:t>Method</w:t>
       </w:r>
-      <w:bookmarkEnd w:id="6"/>
+      <w:bookmarkEnd w:id="7"/>
     </w:p>
     <w:p/>
     <w:p>
@@ -9184,11 +9188,11 @@
           <w:numId w:val="4"/>
         </w:numPr>
       </w:pPr>
-      <w:bookmarkStart w:id="7" w:name="_Toc513128421"/>
+      <w:bookmarkStart w:id="8" w:name="_Toc513128421"/>
       <w:r>
         <w:t>Findings</w:t>
       </w:r>
-      <w:bookmarkEnd w:id="7"/>
+      <w:bookmarkEnd w:id="8"/>
     </w:p>
     <w:p/>
     <w:p>
@@ -9344,22 +9348,35 @@
                                 <w:noProof/>
                               </w:rPr>
                             </w:pPr>
-                            <w:bookmarkStart w:id="8" w:name="_Toc513128576"/>
+                            <w:bookmarkStart w:id="9" w:name="_Toc513128576"/>
                             <w:r>
                               <w:t xml:space="preserve">Figure </w:t>
                             </w:r>
-                            <w:fldSimple w:instr=" SEQ Figure \* ARABIC ">
-                              <w:r>
-                                <w:rPr>
-                                  <w:noProof/>
-                                </w:rPr>
-                                <w:t>1</w:t>
-                              </w:r>
-                            </w:fldSimple>
+                            <w:r>
+                              <w:fldChar w:fldCharType="begin"/>
+                            </w:r>
+                            <w:r>
+                              <w:instrText xml:space="preserve"> SEQ Figure \* ARABIC </w:instrText>
+                            </w:r>
+                            <w:r>
+                              <w:fldChar w:fldCharType="separate"/>
+                            </w:r>
+                            <w:r>
+                              <w:rPr>
+                                <w:noProof/>
+                              </w:rPr>
+                              <w:t>1</w:t>
+                            </w:r>
+                            <w:r>
+                              <w:rPr>
+                                <w:noProof/>
+                              </w:rPr>
+                              <w:fldChar w:fldCharType="end"/>
+                            </w:r>
                             <w:r>
                               <w:t>: Stack Overflow Post View</w:t>
                             </w:r>
-                            <w:bookmarkEnd w:id="8"/>
+                            <w:bookmarkEnd w:id="9"/>
                           </w:p>
                         </w:txbxContent>
                       </wps:txbx>
@@ -9393,22 +9410,35 @@
                           <w:noProof/>
                         </w:rPr>
                       </w:pPr>
-                      <w:bookmarkStart w:id="9" w:name="_Toc513128576"/>
+                      <w:bookmarkStart w:id="10" w:name="_Toc513128576"/>
                       <w:r>
                         <w:t xml:space="preserve">Figure </w:t>
                       </w:r>
-                      <w:fldSimple w:instr=" SEQ Figure \* ARABIC ">
-                        <w:r>
-                          <w:rPr>
-                            <w:noProof/>
-                          </w:rPr>
-                          <w:t>1</w:t>
-                        </w:r>
-                      </w:fldSimple>
+                      <w:r>
+                        <w:fldChar w:fldCharType="begin"/>
+                      </w:r>
+                      <w:r>
+                        <w:instrText xml:space="preserve"> SEQ Figure \* ARABIC </w:instrText>
+                      </w:r>
+                      <w:r>
+                        <w:fldChar w:fldCharType="separate"/>
+                      </w:r>
+                      <w:r>
+                        <w:rPr>
+                          <w:noProof/>
+                        </w:rPr>
+                        <w:t>1</w:t>
+                      </w:r>
+                      <w:r>
+                        <w:rPr>
+                          <w:noProof/>
+                        </w:rPr>
+                        <w:fldChar w:fldCharType="end"/>
+                      </w:r>
                       <w:r>
                         <w:t>: Stack Overflow Post View</w:t>
                       </w:r>
-                      <w:bookmarkEnd w:id="9"/>
+                      <w:bookmarkEnd w:id="10"/>
                     </w:p>
                   </w:txbxContent>
                 </v:textbox>
@@ -9604,22 +9634,35 @@
         <w:pStyle w:val="Caption"/>
         <w:jc w:val="center"/>
       </w:pPr>
-      <w:bookmarkStart w:id="10" w:name="_Toc513128577"/>
+      <w:bookmarkStart w:id="11" w:name="_Toc513128577"/>
       <w:r>
         <w:t xml:space="preserve">Figure </w:t>
       </w:r>
-      <w:fldSimple w:instr=" SEQ Figure \* ARABIC ">
-        <w:r>
-          <w:rPr>
-            <w:noProof/>
-          </w:rPr>
-          <w:t>2</w:t>
-        </w:r>
-      </w:fldSimple>
+      <w:r>
+        <w:fldChar w:fldCharType="begin"/>
+      </w:r>
+      <w:r>
+        <w:instrText xml:space="preserve"> SEQ Figure \* ARABIC </w:instrText>
+      </w:r>
+      <w:r>
+        <w:fldChar w:fldCharType="separate"/>
+      </w:r>
+      <w:r>
+        <w:rPr>
+          <w:noProof/>
+        </w:rPr>
+        <w:t>2</w:t>
+      </w:r>
+      <w:r>
+        <w:rPr>
+          <w:noProof/>
+        </w:rPr>
+        <w:fldChar w:fldCharType="end"/>
+      </w:r>
       <w:r>
         <w:t>: Stack Overflow Search</w:t>
       </w:r>
-      <w:bookmarkEnd w:id="10"/>
+      <w:bookmarkEnd w:id="11"/>
     </w:p>
     <w:p>
       <w:pPr>
@@ -9864,14 +9907,14 @@
           <w:numId w:val="4"/>
         </w:numPr>
       </w:pPr>
-      <w:bookmarkStart w:id="11" w:name="_Toc496004099"/>
-      <w:bookmarkStart w:id="12" w:name="_Toc513128422"/>
+      <w:bookmarkStart w:id="12" w:name="_Toc496004099"/>
+      <w:bookmarkStart w:id="13" w:name="_Toc513128422"/>
       <w:r>
         <w:lastRenderedPageBreak/>
         <w:t>Conclusion on Stack Overflow</w:t>
       </w:r>
-      <w:bookmarkEnd w:id="11"/>
       <w:bookmarkEnd w:id="12"/>
+      <w:bookmarkEnd w:id="13"/>
     </w:p>
     <w:p>
       <w:pPr>
@@ -9986,12 +10029,12 @@
           <w:numId w:val="4"/>
         </w:numPr>
       </w:pPr>
-      <w:bookmarkStart w:id="13" w:name="_Toc513128423"/>
+      <w:bookmarkStart w:id="14" w:name="_Toc513128423"/>
       <w:r>
         <w:lastRenderedPageBreak/>
         <w:t>Audience Research</w:t>
       </w:r>
-      <w:bookmarkEnd w:id="13"/>
+      <w:bookmarkEnd w:id="14"/>
       <w:r>
         <w:t xml:space="preserve"> </w:t>
       </w:r>
@@ -10005,11 +10048,11 @@
           <w:numId w:val="4"/>
         </w:numPr>
       </w:pPr>
-      <w:bookmarkStart w:id="14" w:name="_Toc513128424"/>
+      <w:bookmarkStart w:id="15" w:name="_Toc513128424"/>
       <w:r>
         <w:t>Survey Rationale</w:t>
       </w:r>
-      <w:bookmarkEnd w:id="14"/>
+      <w:bookmarkEnd w:id="15"/>
     </w:p>
     <w:p/>
     <w:p>
@@ -10099,11 +10142,11 @@
           <w:numId w:val="4"/>
         </w:numPr>
       </w:pPr>
-      <w:bookmarkStart w:id="15" w:name="_Toc513128425"/>
+      <w:bookmarkStart w:id="16" w:name="_Toc513128425"/>
       <w:r>
         <w:t>Survey Results</w:t>
       </w:r>
-      <w:bookmarkEnd w:id="15"/>
+      <w:bookmarkEnd w:id="16"/>
     </w:p>
     <w:p/>
     <w:p>
@@ -10240,22 +10283,35 @@
         <w:pStyle w:val="Caption"/>
         <w:jc w:val="center"/>
       </w:pPr>
-      <w:bookmarkStart w:id="16" w:name="_Toc513128578"/>
+      <w:bookmarkStart w:id="17" w:name="_Toc513128578"/>
       <w:r>
         <w:t xml:space="preserve">Figure </w:t>
       </w:r>
-      <w:fldSimple w:instr=" SEQ Figure \* ARABIC ">
-        <w:r>
-          <w:rPr>
-            <w:noProof/>
-          </w:rPr>
-          <w:t>3</w:t>
-        </w:r>
-      </w:fldSimple>
+      <w:r>
+        <w:fldChar w:fldCharType="begin"/>
+      </w:r>
+      <w:r>
+        <w:instrText xml:space="preserve"> SEQ Figure \* ARABIC </w:instrText>
+      </w:r>
+      <w:r>
+        <w:fldChar w:fldCharType="separate"/>
+      </w:r>
+      <w:r>
+        <w:rPr>
+          <w:noProof/>
+        </w:rPr>
+        <w:t>3</w:t>
+      </w:r>
+      <w:r>
+        <w:rPr>
+          <w:noProof/>
+        </w:rPr>
+        <w:fldChar w:fldCharType="end"/>
+      </w:r>
       <w:r>
         <w:t>: User Survey - Current Occupation</w:t>
       </w:r>
-      <w:bookmarkEnd w:id="16"/>
+      <w:bookmarkEnd w:id="17"/>
     </w:p>
     <w:p>
       <w:pPr>
@@ -10372,18 +10428,31 @@
         <w:pStyle w:val="Caption"/>
         <w:jc w:val="center"/>
       </w:pPr>
-      <w:bookmarkStart w:id="17" w:name="_Toc513128579"/>
+      <w:bookmarkStart w:id="18" w:name="_Toc513128579"/>
       <w:r>
         <w:t xml:space="preserve">Figure </w:t>
       </w:r>
-      <w:fldSimple w:instr=" SEQ Figure \* ARABIC ">
-        <w:r>
-          <w:rPr>
-            <w:noProof/>
-          </w:rPr>
-          <w:t>4</w:t>
-        </w:r>
-      </w:fldSimple>
+      <w:r>
+        <w:fldChar w:fldCharType="begin"/>
+      </w:r>
+      <w:r>
+        <w:instrText xml:space="preserve"> SEQ Figure \* ARABIC </w:instrText>
+      </w:r>
+      <w:r>
+        <w:fldChar w:fldCharType="separate"/>
+      </w:r>
+      <w:r>
+        <w:rPr>
+          <w:noProof/>
+        </w:rPr>
+        <w:t>4</w:t>
+      </w:r>
+      <w:r>
+        <w:rPr>
+          <w:noProof/>
+        </w:rPr>
+        <w:fldChar w:fldCharType="end"/>
+      </w:r>
       <w:r>
         <w:t xml:space="preserve">:User Survey - </w:t>
       </w:r>
@@ -10393,7 +10462,7 @@
       <w:r>
         <w:t xml:space="preserve"> Tool Usage</w:t>
       </w:r>
-      <w:bookmarkEnd w:id="17"/>
+      <w:bookmarkEnd w:id="18"/>
     </w:p>
     <w:p>
       <w:pPr>
@@ -10504,22 +10573,35 @@
         <w:pStyle w:val="Caption"/>
         <w:jc w:val="center"/>
       </w:pPr>
-      <w:bookmarkStart w:id="18" w:name="_Toc513128580"/>
+      <w:bookmarkStart w:id="19" w:name="_Toc513128580"/>
       <w:r>
         <w:t xml:space="preserve">Figure </w:t>
       </w:r>
-      <w:fldSimple w:instr=" SEQ Figure \* ARABIC ">
-        <w:r>
-          <w:rPr>
-            <w:noProof/>
-          </w:rPr>
-          <w:t>5</w:t>
-        </w:r>
-      </w:fldSimple>
+      <w:r>
+        <w:fldChar w:fldCharType="begin"/>
+      </w:r>
+      <w:r>
+        <w:instrText xml:space="preserve"> SEQ Figure \* ARABIC </w:instrText>
+      </w:r>
+      <w:r>
+        <w:fldChar w:fldCharType="separate"/>
+      </w:r>
+      <w:r>
+        <w:rPr>
+          <w:noProof/>
+        </w:rPr>
+        <w:t>5</w:t>
+      </w:r>
+      <w:r>
+        <w:rPr>
+          <w:noProof/>
+        </w:rPr>
+        <w:fldChar w:fldCharType="end"/>
+      </w:r>
       <w:r>
         <w:t>: User Survey - Workflow Usage</w:t>
       </w:r>
-      <w:bookmarkEnd w:id="18"/>
+      <w:bookmarkEnd w:id="19"/>
     </w:p>
     <w:p>
       <w:pPr>
@@ -10620,22 +10702,35 @@
         <w:pStyle w:val="Caption"/>
         <w:jc w:val="center"/>
       </w:pPr>
-      <w:bookmarkStart w:id="19" w:name="_Toc513128581"/>
+      <w:bookmarkStart w:id="20" w:name="_Toc513128581"/>
       <w:r>
         <w:t xml:space="preserve">Figure </w:t>
       </w:r>
-      <w:fldSimple w:instr=" SEQ Figure \* ARABIC ">
-        <w:r>
-          <w:rPr>
-            <w:noProof/>
-          </w:rPr>
-          <w:t>6</w:t>
-        </w:r>
-      </w:fldSimple>
+      <w:r>
+        <w:fldChar w:fldCharType="begin"/>
+      </w:r>
+      <w:r>
+        <w:instrText xml:space="preserve"> SEQ Figure \* ARABIC </w:instrText>
+      </w:r>
+      <w:r>
+        <w:fldChar w:fldCharType="separate"/>
+      </w:r>
+      <w:r>
+        <w:rPr>
+          <w:noProof/>
+        </w:rPr>
+        <w:t>6</w:t>
+      </w:r>
+      <w:r>
+        <w:rPr>
+          <w:noProof/>
+        </w:rPr>
+        <w:fldChar w:fldCharType="end"/>
+      </w:r>
       <w:r>
         <w:t>: User Survey - Solution Based</w:t>
       </w:r>
-      <w:bookmarkEnd w:id="19"/>
+      <w:bookmarkEnd w:id="20"/>
     </w:p>
     <w:p>
       <w:pPr>
@@ -10720,22 +10815,35 @@
         <w:pStyle w:val="Caption"/>
         <w:jc w:val="center"/>
       </w:pPr>
-      <w:bookmarkStart w:id="20" w:name="_Toc513128582"/>
+      <w:bookmarkStart w:id="21" w:name="_Toc513128582"/>
       <w:r>
         <w:t xml:space="preserve">Figure </w:t>
       </w:r>
-      <w:fldSimple w:instr=" SEQ Figure \* ARABIC ">
-        <w:r>
-          <w:rPr>
-            <w:noProof/>
-          </w:rPr>
-          <w:t>7</w:t>
-        </w:r>
-      </w:fldSimple>
+      <w:r>
+        <w:fldChar w:fldCharType="begin"/>
+      </w:r>
+      <w:r>
+        <w:instrText xml:space="preserve"> SEQ Figure \* ARABIC </w:instrText>
+      </w:r>
+      <w:r>
+        <w:fldChar w:fldCharType="separate"/>
+      </w:r>
+      <w:r>
+        <w:rPr>
+          <w:noProof/>
+        </w:rPr>
+        <w:t>7</w:t>
+      </w:r>
+      <w:r>
+        <w:rPr>
+          <w:noProof/>
+        </w:rPr>
+        <w:fldChar w:fldCharType="end"/>
+      </w:r>
       <w:r>
         <w:t>: User Survey - Language Learning</w:t>
       </w:r>
-      <w:bookmarkEnd w:id="20"/>
+      <w:bookmarkEnd w:id="21"/>
     </w:p>
     <w:p>
       <w:pPr>
@@ -10810,12 +10918,12 @@
           <w:numId w:val="4"/>
         </w:numPr>
       </w:pPr>
-      <w:bookmarkStart w:id="21" w:name="_Toc513128426"/>
+      <w:bookmarkStart w:id="22" w:name="_Toc513128426"/>
       <w:r>
         <w:lastRenderedPageBreak/>
         <w:t>Language Research</w:t>
       </w:r>
-      <w:bookmarkEnd w:id="21"/>
+      <w:bookmarkEnd w:id="22"/>
     </w:p>
     <w:p/>
     <w:p>
@@ -10826,11 +10934,11 @@
           <w:numId w:val="4"/>
         </w:numPr>
       </w:pPr>
-      <w:bookmarkStart w:id="22" w:name="_Toc513128427"/>
+      <w:bookmarkStart w:id="23" w:name="_Toc513128427"/>
       <w:r>
         <w:t>Reasoning</w:t>
       </w:r>
-      <w:bookmarkEnd w:id="22"/>
+      <w:bookmarkEnd w:id="23"/>
     </w:p>
     <w:p/>
     <w:p>
@@ -10907,11 +11015,11 @@
           <w:numId w:val="4"/>
         </w:numPr>
       </w:pPr>
-      <w:bookmarkStart w:id="23" w:name="_Toc513128428"/>
+      <w:bookmarkStart w:id="24" w:name="_Toc513128428"/>
       <w:r>
         <w:t>Findings</w:t>
       </w:r>
-      <w:bookmarkEnd w:id="23"/>
+      <w:bookmarkEnd w:id="24"/>
     </w:p>
     <w:p/>
     <w:p>
@@ -11043,12 +11151,12 @@
           <w:numId w:val="4"/>
         </w:numPr>
       </w:pPr>
-      <w:bookmarkStart w:id="24" w:name="_Toc513128429"/>
+      <w:bookmarkStart w:id="25" w:name="_Toc513128429"/>
       <w:r>
         <w:lastRenderedPageBreak/>
         <w:t>Academic Research</w:t>
       </w:r>
-      <w:bookmarkEnd w:id="24"/>
+      <w:bookmarkEnd w:id="25"/>
     </w:p>
     <w:p/>
     <w:p>
@@ -11059,13 +11167,13 @@
           <w:numId w:val="4"/>
         </w:numPr>
       </w:pPr>
-      <w:bookmarkStart w:id="25" w:name="_Toc496004118"/>
-      <w:bookmarkStart w:id="26" w:name="_Toc513128430"/>
+      <w:bookmarkStart w:id="26" w:name="_Toc496004118"/>
+      <w:bookmarkStart w:id="27" w:name="_Toc513128430"/>
       <w:r>
         <w:t>Language Pedagogy</w:t>
       </w:r>
-      <w:bookmarkEnd w:id="25"/>
       <w:bookmarkEnd w:id="26"/>
+      <w:bookmarkEnd w:id="27"/>
     </w:p>
     <w:p/>
     <w:p>
@@ -11279,14 +11387,14 @@
           <w:numId w:val="4"/>
         </w:numPr>
       </w:pPr>
-      <w:bookmarkStart w:id="27" w:name="_Toc496004119"/>
-      <w:bookmarkStart w:id="28" w:name="_Toc513128431"/>
+      <w:bookmarkStart w:id="28" w:name="_Toc496004119"/>
+      <w:bookmarkStart w:id="29" w:name="_Toc513128431"/>
       <w:r>
         <w:lastRenderedPageBreak/>
         <w:t>Crowdsourcing and Gamification.</w:t>
       </w:r>
-      <w:bookmarkEnd w:id="27"/>
       <w:bookmarkEnd w:id="28"/>
+      <w:bookmarkEnd w:id="29"/>
     </w:p>
     <w:p/>
     <w:p>
@@ -11734,12 +11842,12 @@
           <w:numId w:val="4"/>
         </w:numPr>
       </w:pPr>
-      <w:bookmarkStart w:id="29" w:name="_Toc513128432"/>
+      <w:bookmarkStart w:id="30" w:name="_Toc513128432"/>
       <w:r>
         <w:lastRenderedPageBreak/>
         <w:t>Implementation Technology</w:t>
       </w:r>
-      <w:bookmarkEnd w:id="29"/>
+      <w:bookmarkEnd w:id="30"/>
     </w:p>
     <w:p/>
     <w:p>
@@ -11855,22 +11963,35 @@
         <w:pStyle w:val="Caption"/>
         <w:jc w:val="center"/>
       </w:pPr>
-      <w:bookmarkStart w:id="30" w:name="_Toc513128583"/>
+      <w:bookmarkStart w:id="31" w:name="_Toc513128583"/>
       <w:r>
         <w:t xml:space="preserve">Figure </w:t>
       </w:r>
-      <w:fldSimple w:instr=" SEQ Figure \* ARABIC ">
-        <w:r>
-          <w:rPr>
-            <w:noProof/>
-          </w:rPr>
-          <w:t>8</w:t>
-        </w:r>
-      </w:fldSimple>
+      <w:r>
+        <w:fldChar w:fldCharType="begin"/>
+      </w:r>
+      <w:r>
+        <w:instrText xml:space="preserve"> SEQ Figure \* ARABIC </w:instrText>
+      </w:r>
+      <w:r>
+        <w:fldChar w:fldCharType="separate"/>
+      </w:r>
+      <w:r>
+        <w:rPr>
+          <w:noProof/>
+        </w:rPr>
+        <w:t>8</w:t>
+      </w:r>
+      <w:r>
+        <w:rPr>
+          <w:noProof/>
+        </w:rPr>
+        <w:fldChar w:fldCharType="end"/>
+      </w:r>
       <w:r>
         <w:t>: User Survey - Platform Preference</w:t>
       </w:r>
-      <w:bookmarkEnd w:id="30"/>
+      <w:bookmarkEnd w:id="31"/>
     </w:p>
     <w:p>
       <w:pPr>
@@ -11885,11 +12006,11 @@
           <w:numId w:val="4"/>
         </w:numPr>
       </w:pPr>
-      <w:bookmarkStart w:id="31" w:name="_Toc513128433"/>
+      <w:bookmarkStart w:id="32" w:name="_Toc513128433"/>
       <w:r>
         <w:t>Web Applications</w:t>
       </w:r>
-      <w:bookmarkEnd w:id="31"/>
+      <w:bookmarkEnd w:id="32"/>
     </w:p>
     <w:p/>
     <w:p>
@@ -12031,12 +12152,12 @@
           <w:numId w:val="4"/>
         </w:numPr>
       </w:pPr>
-      <w:bookmarkStart w:id="32" w:name="_Toc513128434"/>
+      <w:bookmarkStart w:id="33" w:name="_Toc513128434"/>
       <w:r>
         <w:lastRenderedPageBreak/>
         <w:t>Methodology and System Design</w:t>
       </w:r>
-      <w:bookmarkEnd w:id="32"/>
+      <w:bookmarkEnd w:id="33"/>
     </w:p>
     <w:p/>
     <w:p>
@@ -12047,11 +12168,11 @@
           <w:numId w:val="4"/>
         </w:numPr>
       </w:pPr>
-      <w:bookmarkStart w:id="33" w:name="_Toc513128435"/>
+      <w:bookmarkStart w:id="34" w:name="_Toc513128435"/>
       <w:r>
         <w:t>Overview</w:t>
       </w:r>
-      <w:bookmarkEnd w:id="33"/>
+      <w:bookmarkEnd w:id="34"/>
     </w:p>
     <w:p/>
     <w:p>
@@ -12117,14 +12238,14 @@
           <w:numId w:val="4"/>
         </w:numPr>
       </w:pPr>
-      <w:bookmarkStart w:id="34" w:name="_Toc513128436"/>
+      <w:bookmarkStart w:id="35" w:name="_Toc513128436"/>
       <w:r>
         <w:t xml:space="preserve">Functional </w:t>
       </w:r>
       <w:r>
         <w:t>Requirements</w:t>
       </w:r>
-      <w:bookmarkEnd w:id="34"/>
+      <w:bookmarkEnd w:id="35"/>
     </w:p>
     <w:p/>
     <w:tbl>
@@ -12541,22 +12662,35 @@
         <w:pStyle w:val="Caption"/>
         <w:jc w:val="center"/>
       </w:pPr>
-      <w:bookmarkStart w:id="35" w:name="_Toc512179300"/>
+      <w:bookmarkStart w:id="36" w:name="_Toc512179300"/>
       <w:r>
         <w:t xml:space="preserve">Table </w:t>
       </w:r>
-      <w:fldSimple w:instr=" SEQ Table \* ARABIC ">
-        <w:r>
-          <w:rPr>
-            <w:noProof/>
-          </w:rPr>
-          <w:t>1</w:t>
-        </w:r>
-      </w:fldSimple>
+      <w:r>
+        <w:fldChar w:fldCharType="begin"/>
+      </w:r>
+      <w:r>
+        <w:instrText xml:space="preserve"> SEQ Table \* ARABIC </w:instrText>
+      </w:r>
+      <w:r>
+        <w:fldChar w:fldCharType="separate"/>
+      </w:r>
+      <w:r>
+        <w:rPr>
+          <w:noProof/>
+        </w:rPr>
+        <w:t>1</w:t>
+      </w:r>
+      <w:r>
+        <w:rPr>
+          <w:noProof/>
+        </w:rPr>
+        <w:fldChar w:fldCharType="end"/>
+      </w:r>
       <w:r>
         <w:t>: Functional Requirements</w:t>
       </w:r>
-      <w:bookmarkEnd w:id="35"/>
+      <w:bookmarkEnd w:id="36"/>
     </w:p>
     <w:p>
       <w:pPr>
@@ -12566,11 +12700,11 @@
           <w:numId w:val="4"/>
         </w:numPr>
       </w:pPr>
-      <w:bookmarkStart w:id="36" w:name="_Toc513128437"/>
+      <w:bookmarkStart w:id="37" w:name="_Toc513128437"/>
       <w:r>
         <w:t>Non-Functional Requirements</w:t>
       </w:r>
-      <w:bookmarkEnd w:id="36"/>
+      <w:bookmarkEnd w:id="37"/>
     </w:p>
     <w:p/>
     <w:tbl>
@@ -12738,22 +12872,38 @@
         <w:pStyle w:val="Caption"/>
         <w:jc w:val="center"/>
       </w:pPr>
-      <w:bookmarkStart w:id="37" w:name="_Toc512179301"/>
+      <w:bookmarkStart w:id="38" w:name="_Toc512179301"/>
       <w:r>
         <w:t xml:space="preserve">Table </w:t>
       </w:r>
-      <w:fldSimple w:instr=" SEQ Table \* ARABIC ">
-        <w:r>
-          <w:rPr>
-            <w:noProof/>
-          </w:rPr>
-          <w:t>2</w:t>
-        </w:r>
-      </w:fldSimple>
+      <w:r>
+        <w:fldChar w:fldCharType="begin"/>
+      </w:r>
+      <w:r>
+        <w:instrText xml:space="preserve"> SEQ Table \* ARABI</w:instrText>
+      </w:r>
+      <w:r>
+        <w:instrText xml:space="preserve">C </w:instrText>
+      </w:r>
+      <w:r>
+        <w:fldChar w:fldCharType="separate"/>
+      </w:r>
+      <w:r>
+        <w:rPr>
+          <w:noProof/>
+        </w:rPr>
+        <w:t>2</w:t>
+      </w:r>
+      <w:r>
+        <w:rPr>
+          <w:noProof/>
+        </w:rPr>
+        <w:fldChar w:fldCharType="end"/>
+      </w:r>
       <w:r>
         <w:t>: Non-Functional Requirements</w:t>
       </w:r>
-      <w:bookmarkEnd w:id="37"/>
+      <w:bookmarkEnd w:id="38"/>
     </w:p>
     <w:p>
       <w:r>
@@ -12768,12 +12918,12 @@
           <w:numId w:val="4"/>
         </w:numPr>
       </w:pPr>
-      <w:bookmarkStart w:id="38" w:name="_Toc513128438"/>
+      <w:bookmarkStart w:id="39" w:name="_Toc513128438"/>
       <w:r>
         <w:lastRenderedPageBreak/>
         <w:t>High Level Design</w:t>
       </w:r>
-      <w:bookmarkEnd w:id="38"/>
+      <w:bookmarkEnd w:id="39"/>
     </w:p>
     <w:p/>
     <w:p>
@@ -12966,22 +13116,35 @@
         <w:pStyle w:val="Caption"/>
         <w:jc w:val="center"/>
       </w:pPr>
-      <w:bookmarkStart w:id="39" w:name="_Toc513128584"/>
+      <w:bookmarkStart w:id="40" w:name="_Toc513128584"/>
       <w:r>
         <w:t xml:space="preserve">Figure </w:t>
       </w:r>
-      <w:fldSimple w:instr=" SEQ Figure \* ARABIC ">
-        <w:r>
-          <w:rPr>
-            <w:noProof/>
-          </w:rPr>
-          <w:t>9</w:t>
-        </w:r>
-      </w:fldSimple>
+      <w:r>
+        <w:fldChar w:fldCharType="begin"/>
+      </w:r>
+      <w:r>
+        <w:instrText xml:space="preserve"> SEQ Figure \* ARABIC </w:instrText>
+      </w:r>
+      <w:r>
+        <w:fldChar w:fldCharType="separate"/>
+      </w:r>
+      <w:r>
+        <w:rPr>
+          <w:noProof/>
+        </w:rPr>
+        <w:t>9</w:t>
+      </w:r>
+      <w:r>
+        <w:rPr>
+          <w:noProof/>
+        </w:rPr>
+        <w:fldChar w:fldCharType="end"/>
+      </w:r>
       <w:r>
         <w:t>: System Design - Application Overview</w:t>
       </w:r>
-      <w:bookmarkEnd w:id="39"/>
+      <w:bookmarkEnd w:id="40"/>
     </w:p>
     <w:p>
       <w:pPr>
@@ -13048,11 +13211,11 @@
           <w:numId w:val="4"/>
         </w:numPr>
       </w:pPr>
-      <w:bookmarkStart w:id="40" w:name="_Toc513128439"/>
+      <w:bookmarkStart w:id="41" w:name="_Toc513128439"/>
       <w:r>
         <w:t>Backend Server-Side Design</w:t>
       </w:r>
-      <w:bookmarkEnd w:id="40"/>
+      <w:bookmarkEnd w:id="41"/>
     </w:p>
     <w:p/>
     <w:p>
@@ -13194,22 +13357,35 @@
                                 <w:noProof/>
                               </w:rPr>
                             </w:pPr>
-                            <w:bookmarkStart w:id="41" w:name="_Toc513128585"/>
+                            <w:bookmarkStart w:id="42" w:name="_Toc513128585"/>
                             <w:r>
                               <w:t xml:space="preserve">Figure </w:t>
                             </w:r>
-                            <w:fldSimple w:instr=" SEQ Figure \* ARABIC ">
-                              <w:r>
-                                <w:rPr>
-                                  <w:noProof/>
-                                </w:rPr>
-                                <w:t>10</w:t>
-                              </w:r>
-                            </w:fldSimple>
+                            <w:r>
+                              <w:fldChar w:fldCharType="begin"/>
+                            </w:r>
+                            <w:r>
+                              <w:instrText xml:space="preserve"> SEQ Figure \* ARABIC </w:instrText>
+                            </w:r>
+                            <w:r>
+                              <w:fldChar w:fldCharType="separate"/>
+                            </w:r>
+                            <w:r>
+                              <w:rPr>
+                                <w:noProof/>
+                              </w:rPr>
+                              <w:t>10</w:t>
+                            </w:r>
+                            <w:r>
+                              <w:rPr>
+                                <w:noProof/>
+                              </w:rPr>
+                              <w:fldChar w:fldCharType="end"/>
+                            </w:r>
                             <w:r>
                               <w:t>: System Design - Communication Overview</w:t>
                             </w:r>
-                            <w:bookmarkEnd w:id="41"/>
+                            <w:bookmarkEnd w:id="42"/>
                           </w:p>
                         </w:txbxContent>
                       </wps:txbx>
@@ -13239,22 +13415,35 @@
                           <w:noProof/>
                         </w:rPr>
                       </w:pPr>
-                      <w:bookmarkStart w:id="42" w:name="_Toc513128585"/>
+                      <w:bookmarkStart w:id="43" w:name="_Toc513128585"/>
                       <w:r>
                         <w:t xml:space="preserve">Figure </w:t>
                       </w:r>
-                      <w:fldSimple w:instr=" SEQ Figure \* ARABIC ">
-                        <w:r>
-                          <w:rPr>
-                            <w:noProof/>
-                          </w:rPr>
-                          <w:t>10</w:t>
-                        </w:r>
-                      </w:fldSimple>
+                      <w:r>
+                        <w:fldChar w:fldCharType="begin"/>
+                      </w:r>
+                      <w:r>
+                        <w:instrText xml:space="preserve"> SEQ Figure \* ARABIC </w:instrText>
+                      </w:r>
+                      <w:r>
+                        <w:fldChar w:fldCharType="separate"/>
+                      </w:r>
+                      <w:r>
+                        <w:rPr>
+                          <w:noProof/>
+                        </w:rPr>
+                        <w:t>10</w:t>
+                      </w:r>
+                      <w:r>
+                        <w:rPr>
+                          <w:noProof/>
+                        </w:rPr>
+                        <w:fldChar w:fldCharType="end"/>
+                      </w:r>
                       <w:r>
                         <w:t>: System Design - Communication Overview</w:t>
                       </w:r>
-                      <w:bookmarkEnd w:id="42"/>
+                      <w:bookmarkEnd w:id="43"/>
                     </w:p>
                   </w:txbxContent>
                 </v:textbox>
@@ -13414,12 +13603,12 @@
           <w:numId w:val="4"/>
         </w:numPr>
       </w:pPr>
-      <w:bookmarkStart w:id="43" w:name="_Toc513128440"/>
+      <w:bookmarkStart w:id="44" w:name="_Toc513128440"/>
       <w:r>
         <w:lastRenderedPageBreak/>
         <w:t>Database Design</w:t>
       </w:r>
-      <w:bookmarkEnd w:id="43"/>
+      <w:bookmarkEnd w:id="44"/>
     </w:p>
     <w:p/>
     <w:p>
@@ -13510,22 +13699,35 @@
                                 <w:noProof/>
                               </w:rPr>
                             </w:pPr>
-                            <w:bookmarkStart w:id="44" w:name="_Toc513128586"/>
+                            <w:bookmarkStart w:id="45" w:name="_Toc513128586"/>
                             <w:r>
                               <w:t xml:space="preserve">Figure </w:t>
                             </w:r>
-                            <w:fldSimple w:instr=" SEQ Figure \* ARABIC ">
-                              <w:r>
-                                <w:rPr>
-                                  <w:noProof/>
-                                </w:rPr>
-                                <w:t>11</w:t>
-                              </w:r>
-                            </w:fldSimple>
+                            <w:r>
+                              <w:fldChar w:fldCharType="begin"/>
+                            </w:r>
+                            <w:r>
+                              <w:instrText xml:space="preserve"> SEQ Figure \* ARABIC </w:instrText>
+                            </w:r>
+                            <w:r>
+                              <w:fldChar w:fldCharType="separate"/>
+                            </w:r>
+                            <w:r>
+                              <w:rPr>
+                                <w:noProof/>
+                              </w:rPr>
+                              <w:t>11</w:t>
+                            </w:r>
+                            <w:r>
+                              <w:rPr>
+                                <w:noProof/>
+                              </w:rPr>
+                              <w:fldChar w:fldCharType="end"/>
+                            </w:r>
                             <w:r>
                               <w:t>: System Design - Database Design</w:t>
                             </w:r>
-                            <w:bookmarkEnd w:id="44"/>
+                            <w:bookmarkEnd w:id="45"/>
                           </w:p>
                         </w:txbxContent>
                       </wps:txbx>
@@ -13555,22 +13757,35 @@
                           <w:noProof/>
                         </w:rPr>
                       </w:pPr>
-                      <w:bookmarkStart w:id="45" w:name="_Toc513128586"/>
+                      <w:bookmarkStart w:id="46" w:name="_Toc513128586"/>
                       <w:r>
                         <w:t xml:space="preserve">Figure </w:t>
                       </w:r>
-                      <w:fldSimple w:instr=" SEQ Figure \* ARABIC ">
-                        <w:r>
-                          <w:rPr>
-                            <w:noProof/>
-                          </w:rPr>
-                          <w:t>11</w:t>
-                        </w:r>
-                      </w:fldSimple>
+                      <w:r>
+                        <w:fldChar w:fldCharType="begin"/>
+                      </w:r>
+                      <w:r>
+                        <w:instrText xml:space="preserve"> SEQ Figure \* ARABIC </w:instrText>
+                      </w:r>
+                      <w:r>
+                        <w:fldChar w:fldCharType="separate"/>
+                      </w:r>
+                      <w:r>
+                        <w:rPr>
+                          <w:noProof/>
+                        </w:rPr>
+                        <w:t>11</w:t>
+                      </w:r>
+                      <w:r>
+                        <w:rPr>
+                          <w:noProof/>
+                        </w:rPr>
+                        <w:fldChar w:fldCharType="end"/>
+                      </w:r>
                       <w:r>
                         <w:t>: System Design - Database Design</w:t>
                       </w:r>
-                      <w:bookmarkEnd w:id="45"/>
+                      <w:bookmarkEnd w:id="46"/>
                     </w:p>
                   </w:txbxContent>
                 </v:textbox>
@@ -13698,12 +13913,12 @@
           <w:numId w:val="4"/>
         </w:numPr>
       </w:pPr>
-      <w:bookmarkStart w:id="46" w:name="_Toc513128441"/>
+      <w:bookmarkStart w:id="47" w:name="_Toc513128441"/>
       <w:r>
         <w:lastRenderedPageBreak/>
         <w:t>User Interface Design</w:t>
       </w:r>
-      <w:bookmarkEnd w:id="46"/>
+      <w:bookmarkEnd w:id="47"/>
     </w:p>
     <w:p/>
     <w:p>
@@ -13799,22 +14014,35 @@
                                 <w:noProof/>
                               </w:rPr>
                             </w:pPr>
-                            <w:bookmarkStart w:id="47" w:name="_Toc513128587"/>
+                            <w:bookmarkStart w:id="48" w:name="_Toc513128587"/>
                             <w:r>
                               <w:t xml:space="preserve">Figure </w:t>
                             </w:r>
-                            <w:fldSimple w:instr=" SEQ Figure \* ARABIC ">
-                              <w:r>
-                                <w:rPr>
-                                  <w:noProof/>
-                                </w:rPr>
-                                <w:t>12</w:t>
-                              </w:r>
-                            </w:fldSimple>
+                            <w:r>
+                              <w:fldChar w:fldCharType="begin"/>
+                            </w:r>
+                            <w:r>
+                              <w:instrText xml:space="preserve"> SEQ Figure \* ARABIC </w:instrText>
+                            </w:r>
+                            <w:r>
+                              <w:fldChar w:fldCharType="separate"/>
+                            </w:r>
+                            <w:r>
+                              <w:rPr>
+                                <w:noProof/>
+                              </w:rPr>
+                              <w:t>12</w:t>
+                            </w:r>
+                            <w:r>
+                              <w:rPr>
+                                <w:noProof/>
+                              </w:rPr>
+                              <w:fldChar w:fldCharType="end"/>
+                            </w:r>
                             <w:r>
                               <w:t>: Interface Design - Homepage</w:t>
                             </w:r>
-                            <w:bookmarkEnd w:id="47"/>
+                            <w:bookmarkEnd w:id="48"/>
                           </w:p>
                         </w:txbxContent>
                       </wps:txbx>
@@ -13844,22 +14072,35 @@
                           <w:noProof/>
                         </w:rPr>
                       </w:pPr>
-                      <w:bookmarkStart w:id="48" w:name="_Toc513128587"/>
+                      <w:bookmarkStart w:id="49" w:name="_Toc513128587"/>
                       <w:r>
                         <w:t xml:space="preserve">Figure </w:t>
                       </w:r>
-                      <w:fldSimple w:instr=" SEQ Figure \* ARABIC ">
-                        <w:r>
-                          <w:rPr>
-                            <w:noProof/>
-                          </w:rPr>
-                          <w:t>12</w:t>
-                        </w:r>
-                      </w:fldSimple>
+                      <w:r>
+                        <w:fldChar w:fldCharType="begin"/>
+                      </w:r>
+                      <w:r>
+                        <w:instrText xml:space="preserve"> SEQ Figure \* ARABIC </w:instrText>
+                      </w:r>
+                      <w:r>
+                        <w:fldChar w:fldCharType="separate"/>
+                      </w:r>
+                      <w:r>
+                        <w:rPr>
+                          <w:noProof/>
+                        </w:rPr>
+                        <w:t>12</w:t>
+                      </w:r>
+                      <w:r>
+                        <w:rPr>
+                          <w:noProof/>
+                        </w:rPr>
+                        <w:fldChar w:fldCharType="end"/>
+                      </w:r>
                       <w:r>
                         <w:t>: Interface Design - Homepage</w:t>
                       </w:r>
-                      <w:bookmarkEnd w:id="48"/>
+                      <w:bookmarkEnd w:id="49"/>
                     </w:p>
                   </w:txbxContent>
                 </v:textbox>
@@ -14031,22 +14272,35 @@
                                 <w:noProof/>
                               </w:rPr>
                             </w:pPr>
-                            <w:bookmarkStart w:id="49" w:name="_Toc513128588"/>
+                            <w:bookmarkStart w:id="50" w:name="_Toc513128588"/>
                             <w:r>
                               <w:t xml:space="preserve">Figure </w:t>
                             </w:r>
-                            <w:fldSimple w:instr=" SEQ Figure \* ARABIC ">
-                              <w:r>
-                                <w:rPr>
-                                  <w:noProof/>
-                                </w:rPr>
-                                <w:t>13</w:t>
-                              </w:r>
-                            </w:fldSimple>
+                            <w:r>
+                              <w:fldChar w:fldCharType="begin"/>
+                            </w:r>
+                            <w:r>
+                              <w:instrText xml:space="preserve"> SEQ Figure \* ARABIC </w:instrText>
+                            </w:r>
+                            <w:r>
+                              <w:fldChar w:fldCharType="separate"/>
+                            </w:r>
+                            <w:r>
+                              <w:rPr>
+                                <w:noProof/>
+                              </w:rPr>
+                              <w:t>13</w:t>
+                            </w:r>
+                            <w:r>
+                              <w:rPr>
+                                <w:noProof/>
+                              </w:rPr>
+                              <w:fldChar w:fldCharType="end"/>
+                            </w:r>
                             <w:r>
                               <w:t>: Interface Design - Post Page</w:t>
                             </w:r>
-                            <w:bookmarkEnd w:id="49"/>
+                            <w:bookmarkEnd w:id="50"/>
                           </w:p>
                         </w:txbxContent>
                       </wps:txbx>
@@ -14076,22 +14330,35 @@
                           <w:noProof/>
                         </w:rPr>
                       </w:pPr>
-                      <w:bookmarkStart w:id="50" w:name="_Toc513128588"/>
+                      <w:bookmarkStart w:id="51" w:name="_Toc513128588"/>
                       <w:r>
                         <w:t xml:space="preserve">Figure </w:t>
                       </w:r>
-                      <w:fldSimple w:instr=" SEQ Figure \* ARABIC ">
-                        <w:r>
-                          <w:rPr>
-                            <w:noProof/>
-                          </w:rPr>
-                          <w:t>13</w:t>
-                        </w:r>
-                      </w:fldSimple>
+                      <w:r>
+                        <w:fldChar w:fldCharType="begin"/>
+                      </w:r>
+                      <w:r>
+                        <w:instrText xml:space="preserve"> SEQ Figure \* ARABIC </w:instrText>
+                      </w:r>
+                      <w:r>
+                        <w:fldChar w:fldCharType="separate"/>
+                      </w:r>
+                      <w:r>
+                        <w:rPr>
+                          <w:noProof/>
+                        </w:rPr>
+                        <w:t>13</w:t>
+                      </w:r>
+                      <w:r>
+                        <w:rPr>
+                          <w:noProof/>
+                        </w:rPr>
+                        <w:fldChar w:fldCharType="end"/>
+                      </w:r>
                       <w:r>
                         <w:t>: Interface Design - Post Page</w:t>
                       </w:r>
-                      <w:bookmarkEnd w:id="50"/>
+                      <w:bookmarkEnd w:id="51"/>
                     </w:p>
                   </w:txbxContent>
                 </v:textbox>
@@ -14216,22 +14483,35 @@
                                 <w:noProof/>
                               </w:rPr>
                             </w:pPr>
-                            <w:bookmarkStart w:id="51" w:name="_Toc513128589"/>
+                            <w:bookmarkStart w:id="52" w:name="_Toc513128589"/>
                             <w:r>
                               <w:t xml:space="preserve">Figure </w:t>
                             </w:r>
-                            <w:fldSimple w:instr=" SEQ Figure \* ARABIC ">
-                              <w:r>
-                                <w:rPr>
-                                  <w:noProof/>
-                                </w:rPr>
-                                <w:t>14</w:t>
-                              </w:r>
-                            </w:fldSimple>
+                            <w:r>
+                              <w:fldChar w:fldCharType="begin"/>
+                            </w:r>
+                            <w:r>
+                              <w:instrText xml:space="preserve"> SEQ Figure \* ARABIC </w:instrText>
+                            </w:r>
+                            <w:r>
+                              <w:fldChar w:fldCharType="separate"/>
+                            </w:r>
+                            <w:r>
+                              <w:rPr>
+                                <w:noProof/>
+                              </w:rPr>
+                              <w:t>14</w:t>
+                            </w:r>
+                            <w:r>
+                              <w:rPr>
+                                <w:noProof/>
+                              </w:rPr>
+                              <w:fldChar w:fldCharType="end"/>
+                            </w:r>
                             <w:r>
                               <w:t>: Interface Design - Searching</w:t>
                             </w:r>
-                            <w:bookmarkEnd w:id="51"/>
+                            <w:bookmarkEnd w:id="52"/>
                           </w:p>
                         </w:txbxContent>
                       </wps:txbx>
@@ -14261,22 +14541,35 @@
                           <w:noProof/>
                         </w:rPr>
                       </w:pPr>
-                      <w:bookmarkStart w:id="52" w:name="_Toc513128589"/>
+                      <w:bookmarkStart w:id="53" w:name="_Toc513128589"/>
                       <w:r>
                         <w:t xml:space="preserve">Figure </w:t>
                       </w:r>
-                      <w:fldSimple w:instr=" SEQ Figure \* ARABIC ">
-                        <w:r>
-                          <w:rPr>
-                            <w:noProof/>
-                          </w:rPr>
-                          <w:t>14</w:t>
-                        </w:r>
-                      </w:fldSimple>
+                      <w:r>
+                        <w:fldChar w:fldCharType="begin"/>
+                      </w:r>
+                      <w:r>
+                        <w:instrText xml:space="preserve"> SEQ Figure \* ARABIC </w:instrText>
+                      </w:r>
+                      <w:r>
+                        <w:fldChar w:fldCharType="separate"/>
+                      </w:r>
+                      <w:r>
+                        <w:rPr>
+                          <w:noProof/>
+                        </w:rPr>
+                        <w:t>14</w:t>
+                      </w:r>
+                      <w:r>
+                        <w:rPr>
+                          <w:noProof/>
+                        </w:rPr>
+                        <w:fldChar w:fldCharType="end"/>
+                      </w:r>
                       <w:r>
                         <w:t>: Interface Design - Searching</w:t>
                       </w:r>
-                      <w:bookmarkEnd w:id="52"/>
+                      <w:bookmarkEnd w:id="53"/>
                     </w:p>
                   </w:txbxContent>
                 </v:textbox>
@@ -14394,12 +14687,12 @@
           <w:numId w:val="4"/>
         </w:numPr>
       </w:pPr>
-      <w:bookmarkStart w:id="53" w:name="_Toc513128442"/>
+      <w:bookmarkStart w:id="54" w:name="_Toc513128442"/>
       <w:r>
         <w:lastRenderedPageBreak/>
         <w:t>Design Reasoning</w:t>
       </w:r>
-      <w:bookmarkEnd w:id="53"/>
+      <w:bookmarkEnd w:id="54"/>
     </w:p>
     <w:p/>
     <w:p>
@@ -14568,7 +14861,7 @@
           <w:numId w:val="4"/>
         </w:numPr>
       </w:pPr>
-      <w:bookmarkStart w:id="54" w:name="_Toc513128443"/>
+      <w:bookmarkStart w:id="55" w:name="_Toc513128443"/>
       <w:r>
         <w:lastRenderedPageBreak/>
         <w:t>Project</w:t>
@@ -14576,7 +14869,7 @@
       <w:r>
         <w:t xml:space="preserve"> Plan</w:t>
       </w:r>
-      <w:bookmarkEnd w:id="54"/>
+      <w:bookmarkEnd w:id="55"/>
     </w:p>
     <w:p/>
     <w:p>
@@ -14635,22 +14928,35 @@
                                 <w:u w:val="single"/>
                               </w:rPr>
                             </w:pPr>
-                            <w:bookmarkStart w:id="55" w:name="_Toc513128590"/>
+                            <w:bookmarkStart w:id="56" w:name="_Toc513128590"/>
                             <w:r>
                               <w:t xml:space="preserve">Figure </w:t>
                             </w:r>
-                            <w:fldSimple w:instr=" SEQ Figure \* ARABIC ">
-                              <w:r>
-                                <w:rPr>
-                                  <w:noProof/>
-                                </w:rPr>
-                                <w:t>15</w:t>
-                              </w:r>
-                            </w:fldSimple>
+                            <w:r>
+                              <w:fldChar w:fldCharType="begin"/>
+                            </w:r>
+                            <w:r>
+                              <w:instrText xml:space="preserve"> SEQ Figure \* ARABIC </w:instrText>
+                            </w:r>
+                            <w:r>
+                              <w:fldChar w:fldCharType="separate"/>
+                            </w:r>
+                            <w:r>
+                              <w:rPr>
+                                <w:noProof/>
+                              </w:rPr>
+                              <w:t>15</w:t>
+                            </w:r>
+                            <w:r>
+                              <w:rPr>
+                                <w:noProof/>
+                              </w:rPr>
+                              <w:fldChar w:fldCharType="end"/>
+                            </w:r>
                             <w:r>
                               <w:t>: Project Plan</w:t>
                             </w:r>
-                            <w:bookmarkEnd w:id="55"/>
+                            <w:bookmarkEnd w:id="56"/>
                           </w:p>
                         </w:txbxContent>
                       </wps:txbx>
@@ -14682,22 +14988,35 @@
                           <w:u w:val="single"/>
                         </w:rPr>
                       </w:pPr>
-                      <w:bookmarkStart w:id="56" w:name="_Toc513128590"/>
+                      <w:bookmarkStart w:id="57" w:name="_Toc513128590"/>
                       <w:r>
                         <w:t xml:space="preserve">Figure </w:t>
                       </w:r>
-                      <w:fldSimple w:instr=" SEQ Figure \* ARABIC ">
-                        <w:r>
-                          <w:rPr>
-                            <w:noProof/>
-                          </w:rPr>
-                          <w:t>15</w:t>
-                        </w:r>
-                      </w:fldSimple>
+                      <w:r>
+                        <w:fldChar w:fldCharType="begin"/>
+                      </w:r>
+                      <w:r>
+                        <w:instrText xml:space="preserve"> SEQ Figure \* ARABIC </w:instrText>
+                      </w:r>
+                      <w:r>
+                        <w:fldChar w:fldCharType="separate"/>
+                      </w:r>
+                      <w:r>
+                        <w:rPr>
+                          <w:noProof/>
+                        </w:rPr>
+                        <w:t>15</w:t>
+                      </w:r>
+                      <w:r>
+                        <w:rPr>
+                          <w:noProof/>
+                        </w:rPr>
+                        <w:fldChar w:fldCharType="end"/>
+                      </w:r>
                       <w:r>
                         <w:t>: Project Plan</w:t>
                       </w:r>
-                      <w:bookmarkEnd w:id="56"/>
+                      <w:bookmarkEnd w:id="57"/>
                     </w:p>
                   </w:txbxContent>
                 </v:textbox>
@@ -14816,12 +15135,12 @@
           <w:numId w:val="4"/>
         </w:numPr>
       </w:pPr>
-      <w:bookmarkStart w:id="57" w:name="_Toc513128444"/>
+      <w:bookmarkStart w:id="58" w:name="_Toc513128444"/>
       <w:r>
         <w:lastRenderedPageBreak/>
         <w:t>Application Development Plan</w:t>
       </w:r>
-      <w:bookmarkEnd w:id="57"/>
+      <w:bookmarkEnd w:id="58"/>
     </w:p>
     <w:p/>
     <w:p>
@@ -14892,22 +15211,35 @@
                                 <w:noProof/>
                               </w:rPr>
                             </w:pPr>
-                            <w:bookmarkStart w:id="58" w:name="_Toc513128591"/>
+                            <w:bookmarkStart w:id="59" w:name="_Toc513128591"/>
                             <w:r>
                               <w:t xml:space="preserve">Figure </w:t>
                             </w:r>
-                            <w:fldSimple w:instr=" SEQ Figure \* ARABIC ">
-                              <w:r>
-                                <w:rPr>
-                                  <w:noProof/>
-                                </w:rPr>
-                                <w:t>16</w:t>
-                              </w:r>
-                            </w:fldSimple>
+                            <w:r>
+                              <w:fldChar w:fldCharType="begin"/>
+                            </w:r>
+                            <w:r>
+                              <w:instrText xml:space="preserve"> SEQ Figure \* ARABIC </w:instrText>
+                            </w:r>
+                            <w:r>
+                              <w:fldChar w:fldCharType="separate"/>
+                            </w:r>
+                            <w:r>
+                              <w:rPr>
+                                <w:noProof/>
+                              </w:rPr>
+                              <w:t>16</w:t>
+                            </w:r>
+                            <w:r>
+                              <w:rPr>
+                                <w:noProof/>
+                              </w:rPr>
+                              <w:fldChar w:fldCharType="end"/>
+                            </w:r>
                             <w:r>
                               <w:t>: App Development Plan Part 1</w:t>
                             </w:r>
-                            <w:bookmarkEnd w:id="58"/>
+                            <w:bookmarkEnd w:id="59"/>
                           </w:p>
                         </w:txbxContent>
                       </wps:txbx>
@@ -14937,22 +15269,35 @@
                           <w:noProof/>
                         </w:rPr>
                       </w:pPr>
-                      <w:bookmarkStart w:id="59" w:name="_Toc513128591"/>
+                      <w:bookmarkStart w:id="60" w:name="_Toc513128591"/>
                       <w:r>
                         <w:t xml:space="preserve">Figure </w:t>
                       </w:r>
-                      <w:fldSimple w:instr=" SEQ Figure \* ARABIC ">
-                        <w:r>
-                          <w:rPr>
-                            <w:noProof/>
-                          </w:rPr>
-                          <w:t>16</w:t>
-                        </w:r>
-                      </w:fldSimple>
+                      <w:r>
+                        <w:fldChar w:fldCharType="begin"/>
+                      </w:r>
+                      <w:r>
+                        <w:instrText xml:space="preserve"> SEQ Figure \* ARABIC </w:instrText>
+                      </w:r>
+                      <w:r>
+                        <w:fldChar w:fldCharType="separate"/>
+                      </w:r>
+                      <w:r>
+                        <w:rPr>
+                          <w:noProof/>
+                        </w:rPr>
+                        <w:t>16</w:t>
+                      </w:r>
+                      <w:r>
+                        <w:rPr>
+                          <w:noProof/>
+                        </w:rPr>
+                        <w:fldChar w:fldCharType="end"/>
+                      </w:r>
                       <w:r>
                         <w:t>: App Development Plan Part 1</w:t>
                       </w:r>
-                      <w:bookmarkEnd w:id="59"/>
+                      <w:bookmarkEnd w:id="60"/>
                     </w:p>
                   </w:txbxContent>
                 </v:textbox>
@@ -15080,22 +15425,35 @@
                                 <w:noProof/>
                               </w:rPr>
                             </w:pPr>
-                            <w:bookmarkStart w:id="60" w:name="_Toc513128592"/>
+                            <w:bookmarkStart w:id="61" w:name="_Toc513128592"/>
                             <w:r>
                               <w:t xml:space="preserve">Figure </w:t>
                             </w:r>
-                            <w:fldSimple w:instr=" SEQ Figure \* ARABIC ">
-                              <w:r>
-                                <w:rPr>
-                                  <w:noProof/>
-                                </w:rPr>
-                                <w:t>17</w:t>
-                              </w:r>
-                            </w:fldSimple>
+                            <w:r>
+                              <w:fldChar w:fldCharType="begin"/>
+                            </w:r>
+                            <w:r>
+                              <w:instrText xml:space="preserve"> SEQ Figure \* ARABIC </w:instrText>
+                            </w:r>
+                            <w:r>
+                              <w:fldChar w:fldCharType="separate"/>
+                            </w:r>
+                            <w:r>
+                              <w:rPr>
+                                <w:noProof/>
+                              </w:rPr>
+                              <w:t>17</w:t>
+                            </w:r>
+                            <w:r>
+                              <w:rPr>
+                                <w:noProof/>
+                              </w:rPr>
+                              <w:fldChar w:fldCharType="end"/>
+                            </w:r>
                             <w:r>
                               <w:t>: App Development Plan Part 2</w:t>
                             </w:r>
-                            <w:bookmarkEnd w:id="60"/>
+                            <w:bookmarkEnd w:id="61"/>
                           </w:p>
                         </w:txbxContent>
                       </wps:txbx>
@@ -15125,22 +15483,35 @@
                           <w:noProof/>
                         </w:rPr>
                       </w:pPr>
-                      <w:bookmarkStart w:id="61" w:name="_Toc513128592"/>
+                      <w:bookmarkStart w:id="62" w:name="_Toc513128592"/>
                       <w:r>
                         <w:t xml:space="preserve">Figure </w:t>
                       </w:r>
-                      <w:fldSimple w:instr=" SEQ Figure \* ARABIC ">
-                        <w:r>
-                          <w:rPr>
-                            <w:noProof/>
-                          </w:rPr>
-                          <w:t>17</w:t>
-                        </w:r>
-                      </w:fldSimple>
+                      <w:r>
+                        <w:fldChar w:fldCharType="begin"/>
+                      </w:r>
+                      <w:r>
+                        <w:instrText xml:space="preserve"> SEQ Figure \* ARABIC </w:instrText>
+                      </w:r>
+                      <w:r>
+                        <w:fldChar w:fldCharType="separate"/>
+                      </w:r>
+                      <w:r>
+                        <w:rPr>
+                          <w:noProof/>
+                        </w:rPr>
+                        <w:t>17</w:t>
+                      </w:r>
+                      <w:r>
+                        <w:rPr>
+                          <w:noProof/>
+                        </w:rPr>
+                        <w:fldChar w:fldCharType="end"/>
+                      </w:r>
                       <w:r>
                         <w:t>: App Development Plan Part 2</w:t>
                       </w:r>
-                      <w:bookmarkEnd w:id="61"/>
+                      <w:bookmarkEnd w:id="62"/>
                     </w:p>
                   </w:txbxContent>
                 </v:textbox>
@@ -15238,12 +15609,12 @@
           <w:numId w:val="4"/>
         </w:numPr>
       </w:pPr>
-      <w:bookmarkStart w:id="62" w:name="_Toc513128445"/>
+      <w:bookmarkStart w:id="63" w:name="_Toc513128445"/>
       <w:r>
         <w:lastRenderedPageBreak/>
         <w:t>Implementation</w:t>
       </w:r>
-      <w:bookmarkEnd w:id="62"/>
+      <w:bookmarkEnd w:id="63"/>
     </w:p>
     <w:p/>
     <w:p>
@@ -15254,11 +15625,11 @@
           <w:numId w:val="4"/>
         </w:numPr>
       </w:pPr>
-      <w:bookmarkStart w:id="63" w:name="_Toc513128446"/>
+      <w:bookmarkStart w:id="64" w:name="_Toc513128446"/>
       <w:r>
         <w:t>Overview</w:t>
       </w:r>
-      <w:bookmarkEnd w:id="63"/>
+      <w:bookmarkEnd w:id="64"/>
     </w:p>
     <w:p/>
     <w:p>
@@ -15355,7 +15726,7 @@
           <w:numId w:val="4"/>
         </w:numPr>
       </w:pPr>
-      <w:bookmarkStart w:id="64" w:name="_Toc513128447"/>
+      <w:bookmarkStart w:id="65" w:name="_Toc513128447"/>
       <w:r>
         <w:lastRenderedPageBreak/>
         <w:t xml:space="preserve">Implementing the </w:t>
@@ -15366,7 +15737,7 @@
       <w:r>
         <w:t xml:space="preserve"> System</w:t>
       </w:r>
-      <w:bookmarkEnd w:id="64"/>
+      <w:bookmarkEnd w:id="65"/>
     </w:p>
     <w:p/>
     <w:p>
@@ -15554,22 +15925,35 @@
         <w:pStyle w:val="Caption"/>
         <w:jc w:val="center"/>
       </w:pPr>
-      <w:bookmarkStart w:id="65" w:name="_Toc513128593"/>
+      <w:bookmarkStart w:id="66" w:name="_Toc513128593"/>
       <w:r>
         <w:t xml:space="preserve">Figure </w:t>
       </w:r>
-      <w:fldSimple w:instr=" SEQ Figure \* ARABIC ">
-        <w:r>
-          <w:rPr>
-            <w:noProof/>
-          </w:rPr>
-          <w:t>18</w:t>
-        </w:r>
-      </w:fldSimple>
+      <w:r>
+        <w:fldChar w:fldCharType="begin"/>
+      </w:r>
+      <w:r>
+        <w:instrText xml:space="preserve"> SEQ Figure \* ARABIC </w:instrText>
+      </w:r>
+      <w:r>
+        <w:fldChar w:fldCharType="separate"/>
+      </w:r>
+      <w:r>
+        <w:rPr>
+          <w:noProof/>
+        </w:rPr>
+        <w:t>18</w:t>
+      </w:r>
+      <w:r>
+        <w:rPr>
+          <w:noProof/>
+        </w:rPr>
+        <w:fldChar w:fldCharType="end"/>
+      </w:r>
       <w:r>
         <w:t>: Database Design - New Child Object</w:t>
       </w:r>
-      <w:bookmarkEnd w:id="65"/>
+      <w:bookmarkEnd w:id="66"/>
     </w:p>
     <w:p/>
     <w:p>
@@ -15595,11 +15979,11 @@
           <w:numId w:val="4"/>
         </w:numPr>
       </w:pPr>
-      <w:bookmarkStart w:id="66" w:name="_Toc513128448"/>
+      <w:bookmarkStart w:id="67" w:name="_Toc513128448"/>
       <w:r>
         <w:t>Implementing the Post Tagging System</w:t>
       </w:r>
-      <w:bookmarkEnd w:id="66"/>
+      <w:bookmarkEnd w:id="67"/>
     </w:p>
     <w:p/>
     <w:p>
@@ -15833,12 +16217,12 @@
           <w:numId w:val="4"/>
         </w:numPr>
       </w:pPr>
-      <w:bookmarkStart w:id="67" w:name="_Toc513128449"/>
+      <w:bookmarkStart w:id="68" w:name="_Toc513128449"/>
       <w:r>
         <w:lastRenderedPageBreak/>
         <w:t>Implementing the Search and Sort System</w:t>
       </w:r>
-      <w:bookmarkEnd w:id="67"/>
+      <w:bookmarkEnd w:id="68"/>
     </w:p>
     <w:p/>
     <w:p>
@@ -15895,22 +16279,35 @@
                                 <w:noProof/>
                               </w:rPr>
                             </w:pPr>
-                            <w:bookmarkStart w:id="68" w:name="_Toc513128594"/>
+                            <w:bookmarkStart w:id="69" w:name="_Toc513128594"/>
                             <w:r>
                               <w:t xml:space="preserve">Figure </w:t>
                             </w:r>
-                            <w:fldSimple w:instr=" SEQ Figure \* ARABIC ">
-                              <w:r>
-                                <w:rPr>
-                                  <w:noProof/>
-                                </w:rPr>
-                                <w:t>19</w:t>
-                              </w:r>
-                            </w:fldSimple>
+                            <w:r>
+                              <w:fldChar w:fldCharType="begin"/>
+                            </w:r>
+                            <w:r>
+                              <w:instrText xml:space="preserve"> SEQ Figure \* ARABIC </w:instrText>
+                            </w:r>
+                            <w:r>
+                              <w:fldChar w:fldCharType="separate"/>
+                            </w:r>
+                            <w:r>
+                              <w:rPr>
+                                <w:noProof/>
+                              </w:rPr>
+                              <w:t>19</w:t>
+                            </w:r>
+                            <w:r>
+                              <w:rPr>
+                                <w:noProof/>
+                              </w:rPr>
+                              <w:fldChar w:fldCharType="end"/>
+                            </w:r>
                             <w:r>
                               <w:t>: Current Design - Search Page</w:t>
                             </w:r>
-                            <w:bookmarkEnd w:id="68"/>
+                            <w:bookmarkEnd w:id="69"/>
                           </w:p>
                         </w:txbxContent>
                       </wps:txbx>
@@ -15940,22 +16337,35 @@
                           <w:noProof/>
                         </w:rPr>
                       </w:pPr>
-                      <w:bookmarkStart w:id="69" w:name="_Toc513128594"/>
+                      <w:bookmarkStart w:id="70" w:name="_Toc513128594"/>
                       <w:r>
                         <w:t xml:space="preserve">Figure </w:t>
                       </w:r>
-                      <w:fldSimple w:instr=" SEQ Figure \* ARABIC ">
-                        <w:r>
-                          <w:rPr>
-                            <w:noProof/>
-                          </w:rPr>
-                          <w:t>19</w:t>
-                        </w:r>
-                      </w:fldSimple>
+                      <w:r>
+                        <w:fldChar w:fldCharType="begin"/>
+                      </w:r>
+                      <w:r>
+                        <w:instrText xml:space="preserve"> SEQ Figure \* ARABIC </w:instrText>
+                      </w:r>
+                      <w:r>
+                        <w:fldChar w:fldCharType="separate"/>
+                      </w:r>
+                      <w:r>
+                        <w:rPr>
+                          <w:noProof/>
+                        </w:rPr>
+                        <w:t>19</w:t>
+                      </w:r>
+                      <w:r>
+                        <w:rPr>
+                          <w:noProof/>
+                        </w:rPr>
+                        <w:fldChar w:fldCharType="end"/>
+                      </w:r>
                       <w:r>
                         <w:t>: Current Design - Search Page</w:t>
                       </w:r>
-                      <w:bookmarkEnd w:id="69"/>
+                      <w:bookmarkEnd w:id="70"/>
                     </w:p>
                   </w:txbxContent>
                 </v:textbox>
@@ -16205,11 +16615,11 @@
           <w:numId w:val="4"/>
         </w:numPr>
       </w:pPr>
-      <w:bookmarkStart w:id="70" w:name="_Toc513128450"/>
+      <w:bookmarkStart w:id="71" w:name="_Toc513128450"/>
       <w:r>
         <w:t>Implementing the Real Time Data Aspect.</w:t>
       </w:r>
-      <w:bookmarkEnd w:id="70"/>
+      <w:bookmarkEnd w:id="71"/>
     </w:p>
     <w:p/>
     <w:p>
@@ -16329,22 +16739,38 @@
                                 <w:noProof/>
                               </w:rPr>
                             </w:pPr>
-                            <w:bookmarkStart w:id="71" w:name="_Toc513128595"/>
+                            <w:bookmarkStart w:id="72" w:name="_Toc513128595"/>
                             <w:r>
                               <w:t xml:space="preserve">Figure </w:t>
                             </w:r>
-                            <w:fldSimple w:instr=" SEQ Figure \* ARABIC ">
-                              <w:r>
-                                <w:rPr>
-                                  <w:noProof/>
-                                </w:rPr>
-                                <w:t>20</w:t>
-                              </w:r>
-                            </w:fldSimple>
+                            <w:r>
+                              <w:fldChar w:fldCharType="begin"/>
+                            </w:r>
+                            <w:r>
+                              <w:instrText xml:space="preserve"> SEQ F</w:instrText>
+                            </w:r>
+                            <w:r>
+                              <w:instrText xml:space="preserve">igure \* ARABIC </w:instrText>
+                            </w:r>
+                            <w:r>
+                              <w:fldChar w:fldCharType="separate"/>
+                            </w:r>
+                            <w:r>
+                              <w:rPr>
+                                <w:noProof/>
+                              </w:rPr>
+                              <w:t>20</w:t>
+                            </w:r>
+                            <w:r>
+                              <w:rPr>
+                                <w:noProof/>
+                              </w:rPr>
+                              <w:fldChar w:fldCharType="end"/>
+                            </w:r>
                             <w:r>
                               <w:t>: Code Snippet - Query</w:t>
                             </w:r>
-                            <w:bookmarkEnd w:id="71"/>
+                            <w:bookmarkEnd w:id="72"/>
                           </w:p>
                         </w:txbxContent>
                       </wps:txbx>
@@ -16374,22 +16800,38 @@
                           <w:noProof/>
                         </w:rPr>
                       </w:pPr>
-                      <w:bookmarkStart w:id="72" w:name="_Toc513128595"/>
+                      <w:bookmarkStart w:id="73" w:name="_Toc513128595"/>
                       <w:r>
                         <w:t xml:space="preserve">Figure </w:t>
                       </w:r>
-                      <w:fldSimple w:instr=" SEQ Figure \* ARABIC ">
-                        <w:r>
-                          <w:rPr>
-                            <w:noProof/>
-                          </w:rPr>
-                          <w:t>20</w:t>
-                        </w:r>
-                      </w:fldSimple>
+                      <w:r>
+                        <w:fldChar w:fldCharType="begin"/>
+                      </w:r>
+                      <w:r>
+                        <w:instrText xml:space="preserve"> SEQ F</w:instrText>
+                      </w:r>
+                      <w:r>
+                        <w:instrText xml:space="preserve">igure \* ARABIC </w:instrText>
+                      </w:r>
+                      <w:r>
+                        <w:fldChar w:fldCharType="separate"/>
+                      </w:r>
+                      <w:r>
+                        <w:rPr>
+                          <w:noProof/>
+                        </w:rPr>
+                        <w:t>20</w:t>
+                      </w:r>
+                      <w:r>
+                        <w:rPr>
+                          <w:noProof/>
+                        </w:rPr>
+                        <w:fldChar w:fldCharType="end"/>
+                      </w:r>
                       <w:r>
                         <w:t>: Code Snippet - Query</w:t>
                       </w:r>
-                      <w:bookmarkEnd w:id="72"/>
+                      <w:bookmarkEnd w:id="73"/>
                     </w:p>
                   </w:txbxContent>
                 </v:textbox>
@@ -16566,12 +17008,12 @@
           <w:numId w:val="4"/>
         </w:numPr>
       </w:pPr>
-      <w:bookmarkStart w:id="73" w:name="_Toc513128451"/>
+      <w:bookmarkStart w:id="74" w:name="_Toc513128451"/>
       <w:r>
         <w:lastRenderedPageBreak/>
         <w:t>Testing</w:t>
       </w:r>
-      <w:bookmarkEnd w:id="73"/>
+      <w:bookmarkEnd w:id="74"/>
     </w:p>
     <w:p/>
     <w:p>
@@ -16582,14 +17024,14 @@
           <w:numId w:val="4"/>
         </w:numPr>
       </w:pPr>
-      <w:bookmarkStart w:id="74" w:name="_Toc513128452"/>
+      <w:bookmarkStart w:id="75" w:name="_Toc513128452"/>
       <w:r>
         <w:t>Black Box</w:t>
       </w:r>
       <w:r>
         <w:t xml:space="preserve"> Testing</w:t>
       </w:r>
-      <w:bookmarkEnd w:id="74"/>
+      <w:bookmarkEnd w:id="75"/>
     </w:p>
     <w:p/>
     <w:p>
@@ -16600,11 +17042,11 @@
           <w:numId w:val="4"/>
         </w:numPr>
       </w:pPr>
-      <w:bookmarkStart w:id="75" w:name="_Toc513128453"/>
+      <w:bookmarkStart w:id="76" w:name="_Toc513128453"/>
       <w:r>
         <w:t>Method</w:t>
       </w:r>
-      <w:bookmarkEnd w:id="75"/>
+      <w:bookmarkEnd w:id="76"/>
     </w:p>
     <w:p/>
     <w:p>
@@ -16837,12 +17279,12 @@
           <w:numId w:val="4"/>
         </w:numPr>
       </w:pPr>
-      <w:bookmarkStart w:id="76" w:name="_Toc513128454"/>
+      <w:bookmarkStart w:id="77" w:name="_Toc513128454"/>
       <w:r>
         <w:lastRenderedPageBreak/>
         <w:t>Report</w:t>
       </w:r>
-      <w:bookmarkEnd w:id="76"/>
+      <w:bookmarkEnd w:id="77"/>
     </w:p>
     <w:p>
       <w:r>
@@ -16895,22 +17337,35 @@
                                 <w:noProof/>
                               </w:rPr>
                             </w:pPr>
-                            <w:bookmarkStart w:id="77" w:name="_Toc513128596"/>
+                            <w:bookmarkStart w:id="78" w:name="_Toc513128596"/>
                             <w:r>
                               <w:t xml:space="preserve">Figure </w:t>
                             </w:r>
-                            <w:fldSimple w:instr=" SEQ Figure \* ARABIC ">
-                              <w:r>
-                                <w:rPr>
-                                  <w:noProof/>
-                                </w:rPr>
-                                <w:t>21</w:t>
-                              </w:r>
-                            </w:fldSimple>
+                            <w:r>
+                              <w:fldChar w:fldCharType="begin"/>
+                            </w:r>
+                            <w:r>
+                              <w:instrText xml:space="preserve"> SEQ Figure \* ARABIC </w:instrText>
+                            </w:r>
+                            <w:r>
+                              <w:fldChar w:fldCharType="separate"/>
+                            </w:r>
+                            <w:r>
+                              <w:rPr>
+                                <w:noProof/>
+                              </w:rPr>
+                              <w:t>21</w:t>
+                            </w:r>
+                            <w:r>
+                              <w:rPr>
+                                <w:noProof/>
+                              </w:rPr>
+                              <w:fldChar w:fldCharType="end"/>
+                            </w:r>
                             <w:r>
                               <w:t>: Test Report Graph</w:t>
                             </w:r>
-                            <w:bookmarkEnd w:id="77"/>
+                            <w:bookmarkEnd w:id="78"/>
                           </w:p>
                         </w:txbxContent>
                       </wps:txbx>
@@ -16940,22 +17395,35 @@
                           <w:noProof/>
                         </w:rPr>
                       </w:pPr>
-                      <w:bookmarkStart w:id="78" w:name="_Toc513128596"/>
+                      <w:bookmarkStart w:id="79" w:name="_Toc513128596"/>
                       <w:r>
                         <w:t xml:space="preserve">Figure </w:t>
                       </w:r>
-                      <w:fldSimple w:instr=" SEQ Figure \* ARABIC ">
-                        <w:r>
-                          <w:rPr>
-                            <w:noProof/>
-                          </w:rPr>
-                          <w:t>21</w:t>
-                        </w:r>
-                      </w:fldSimple>
+                      <w:r>
+                        <w:fldChar w:fldCharType="begin"/>
+                      </w:r>
+                      <w:r>
+                        <w:instrText xml:space="preserve"> SEQ Figure \* ARABIC </w:instrText>
+                      </w:r>
+                      <w:r>
+                        <w:fldChar w:fldCharType="separate"/>
+                      </w:r>
+                      <w:r>
+                        <w:rPr>
+                          <w:noProof/>
+                        </w:rPr>
+                        <w:t>21</w:t>
+                      </w:r>
+                      <w:r>
+                        <w:rPr>
+                          <w:noProof/>
+                        </w:rPr>
+                        <w:fldChar w:fldCharType="end"/>
+                      </w:r>
                       <w:r>
                         <w:t>: Test Report Graph</w:t>
                       </w:r>
-                      <w:bookmarkEnd w:id="78"/>
+                      <w:bookmarkEnd w:id="79"/>
                     </w:p>
                   </w:txbxContent>
                 </v:textbox>
@@ -17046,7 +17514,7 @@
           <w:numId w:val="4"/>
         </w:numPr>
       </w:pPr>
-      <w:bookmarkStart w:id="79" w:name="_Toc513128455"/>
+      <w:bookmarkStart w:id="80" w:name="_Toc513128455"/>
       <w:r>
         <w:lastRenderedPageBreak/>
         <w:t>Backend Server</w:t>
@@ -17054,7 +17522,7 @@
       <w:r>
         <w:t xml:space="preserve"> Testing</w:t>
       </w:r>
-      <w:bookmarkEnd w:id="79"/>
+      <w:bookmarkEnd w:id="80"/>
     </w:p>
     <w:p/>
     <w:p>
@@ -17065,11 +17533,11 @@
           <w:numId w:val="4"/>
         </w:numPr>
       </w:pPr>
-      <w:bookmarkStart w:id="80" w:name="_Toc513128456"/>
+      <w:bookmarkStart w:id="81" w:name="_Toc513128456"/>
       <w:r>
         <w:t>Method</w:t>
       </w:r>
-      <w:bookmarkEnd w:id="80"/>
+      <w:bookmarkEnd w:id="81"/>
     </w:p>
     <w:p/>
     <w:p>
@@ -17182,12 +17650,12 @@
           <w:numId w:val="4"/>
         </w:numPr>
       </w:pPr>
-      <w:bookmarkStart w:id="81" w:name="_Toc513128457"/>
+      <w:bookmarkStart w:id="82" w:name="_Toc513128457"/>
       <w:r>
         <w:lastRenderedPageBreak/>
         <w:t>Database Usage</w:t>
       </w:r>
-      <w:bookmarkEnd w:id="81"/>
+      <w:bookmarkEnd w:id="82"/>
     </w:p>
     <w:p/>
     <w:p>
@@ -17246,22 +17714,35 @@
         <w:pStyle w:val="Caption"/>
         <w:jc w:val="center"/>
       </w:pPr>
-      <w:bookmarkStart w:id="82" w:name="_Toc513128597"/>
+      <w:bookmarkStart w:id="83" w:name="_Toc513128597"/>
       <w:r>
         <w:t xml:space="preserve">Figure </w:t>
       </w:r>
-      <w:fldSimple w:instr=" SEQ Figure \* ARABIC ">
-        <w:r>
-          <w:rPr>
-            <w:noProof/>
-          </w:rPr>
-          <w:t>22</w:t>
-        </w:r>
-      </w:fldSimple>
+      <w:r>
+        <w:fldChar w:fldCharType="begin"/>
+      </w:r>
+      <w:r>
+        <w:instrText xml:space="preserve"> SEQ Figure \* ARABIC </w:instrText>
+      </w:r>
+      <w:r>
+        <w:fldChar w:fldCharType="separate"/>
+      </w:r>
+      <w:r>
+        <w:rPr>
+          <w:noProof/>
+        </w:rPr>
+        <w:t>22</w:t>
+      </w:r>
+      <w:r>
+        <w:rPr>
+          <w:noProof/>
+        </w:rPr>
+        <w:fldChar w:fldCharType="end"/>
+      </w:r>
       <w:r>
         <w:t>: Database Initial Usage Graph</w:t>
       </w:r>
-      <w:bookmarkEnd w:id="82"/>
+      <w:bookmarkEnd w:id="83"/>
     </w:p>
     <w:p/>
     <w:p>
@@ -17393,22 +17874,35 @@
         <w:pStyle w:val="Caption"/>
         <w:jc w:val="center"/>
       </w:pPr>
-      <w:bookmarkStart w:id="83" w:name="_Toc513128598"/>
+      <w:bookmarkStart w:id="84" w:name="_Toc513128598"/>
       <w:r>
         <w:t xml:space="preserve">Figure </w:t>
       </w:r>
-      <w:fldSimple w:instr=" SEQ Figure \* ARABIC ">
-        <w:r>
-          <w:rPr>
-            <w:noProof/>
-          </w:rPr>
-          <w:t>23</w:t>
-        </w:r>
-      </w:fldSimple>
+      <w:r>
+        <w:fldChar w:fldCharType="begin"/>
+      </w:r>
+      <w:r>
+        <w:instrText xml:space="preserve"> SEQ Figure \* ARABIC </w:instrText>
+      </w:r>
+      <w:r>
+        <w:fldChar w:fldCharType="separate"/>
+      </w:r>
+      <w:r>
+        <w:rPr>
+          <w:noProof/>
+        </w:rPr>
+        <w:t>23</w:t>
+      </w:r>
+      <w:r>
+        <w:rPr>
+          <w:noProof/>
+        </w:rPr>
+        <w:fldChar w:fldCharType="end"/>
+      </w:r>
       <w:r>
         <w:t>: Database Under Use</w:t>
       </w:r>
-      <w:bookmarkEnd w:id="83"/>
+      <w:bookmarkEnd w:id="84"/>
     </w:p>
     <w:p/>
     <w:p>
@@ -17441,12 +17935,12 @@
           <w:numId w:val="4"/>
         </w:numPr>
       </w:pPr>
-      <w:bookmarkStart w:id="84" w:name="_Toc513128458"/>
+      <w:bookmarkStart w:id="85" w:name="_Toc513128458"/>
       <w:r>
         <w:lastRenderedPageBreak/>
         <w:t>Database Verification</w:t>
       </w:r>
-      <w:bookmarkEnd w:id="84"/>
+      <w:bookmarkEnd w:id="85"/>
     </w:p>
     <w:p>
       <w:r>
@@ -17499,22 +17993,35 @@
                                 <w:noProof/>
                               </w:rPr>
                             </w:pPr>
-                            <w:bookmarkStart w:id="85" w:name="_Toc513128599"/>
+                            <w:bookmarkStart w:id="86" w:name="_Toc513128599"/>
                             <w:r>
                               <w:t xml:space="preserve">Figure </w:t>
                             </w:r>
-                            <w:fldSimple w:instr=" SEQ Figure \* ARABIC ">
-                              <w:r>
-                                <w:rPr>
-                                  <w:noProof/>
-                                </w:rPr>
-                                <w:t>24</w:t>
-                              </w:r>
-                            </w:fldSimple>
+                            <w:r>
+                              <w:fldChar w:fldCharType="begin"/>
+                            </w:r>
+                            <w:r>
+                              <w:instrText xml:space="preserve"> SEQ Figure \* ARABIC </w:instrText>
+                            </w:r>
+                            <w:r>
+                              <w:fldChar w:fldCharType="separate"/>
+                            </w:r>
+                            <w:r>
+                              <w:rPr>
+                                <w:noProof/>
+                              </w:rPr>
+                              <w:t>24</w:t>
+                            </w:r>
+                            <w:r>
+                              <w:rPr>
+                                <w:noProof/>
+                              </w:rPr>
+                              <w:fldChar w:fldCharType="end"/>
+                            </w:r>
                             <w:r>
                               <w:t>: Database View</w:t>
                             </w:r>
-                            <w:bookmarkEnd w:id="85"/>
+                            <w:bookmarkEnd w:id="86"/>
                           </w:p>
                         </w:txbxContent>
                       </wps:txbx>
@@ -17544,22 +18051,35 @@
                           <w:noProof/>
                         </w:rPr>
                       </w:pPr>
-                      <w:bookmarkStart w:id="86" w:name="_Toc513128599"/>
+                      <w:bookmarkStart w:id="87" w:name="_Toc513128599"/>
                       <w:r>
                         <w:t xml:space="preserve">Figure </w:t>
                       </w:r>
-                      <w:fldSimple w:instr=" SEQ Figure \* ARABIC ">
-                        <w:r>
-                          <w:rPr>
-                            <w:noProof/>
-                          </w:rPr>
-                          <w:t>24</w:t>
-                        </w:r>
-                      </w:fldSimple>
+                      <w:r>
+                        <w:fldChar w:fldCharType="begin"/>
+                      </w:r>
+                      <w:r>
+                        <w:instrText xml:space="preserve"> SEQ Figure \* ARABIC </w:instrText>
+                      </w:r>
+                      <w:r>
+                        <w:fldChar w:fldCharType="separate"/>
+                      </w:r>
+                      <w:r>
+                        <w:rPr>
+                          <w:noProof/>
+                        </w:rPr>
+                        <w:t>24</w:t>
+                      </w:r>
+                      <w:r>
+                        <w:rPr>
+                          <w:noProof/>
+                        </w:rPr>
+                        <w:fldChar w:fldCharType="end"/>
+                      </w:r>
                       <w:r>
                         <w:t>: Database View</w:t>
                       </w:r>
-                      <w:bookmarkEnd w:id="86"/>
+                      <w:bookmarkEnd w:id="87"/>
                     </w:p>
                   </w:txbxContent>
                 </v:textbox>
@@ -17732,12 +18252,12 @@
           <w:numId w:val="4"/>
         </w:numPr>
       </w:pPr>
-      <w:bookmarkStart w:id="87" w:name="_Toc513128459"/>
+      <w:bookmarkStart w:id="88" w:name="_Toc513128459"/>
       <w:r>
         <w:lastRenderedPageBreak/>
         <w:t>Miscellaneous Testing</w:t>
       </w:r>
-      <w:bookmarkEnd w:id="87"/>
+      <w:bookmarkEnd w:id="88"/>
     </w:p>
     <w:p/>
     <w:p>
@@ -17748,11 +18268,11 @@
           <w:numId w:val="4"/>
         </w:numPr>
       </w:pPr>
-      <w:bookmarkStart w:id="88" w:name="_Toc513128460"/>
+      <w:bookmarkStart w:id="89" w:name="_Toc513128460"/>
       <w:r>
         <w:t>System Stress Test</w:t>
       </w:r>
-      <w:bookmarkEnd w:id="88"/>
+      <w:bookmarkEnd w:id="89"/>
     </w:p>
     <w:p/>
     <w:p>
@@ -17795,11 +18315,11 @@
           <w:numId w:val="4"/>
         </w:numPr>
       </w:pPr>
-      <w:bookmarkStart w:id="89" w:name="_Toc513128461"/>
+      <w:bookmarkStart w:id="90" w:name="_Toc513128461"/>
       <w:r>
         <w:t>Storage Tests</w:t>
       </w:r>
-      <w:bookmarkEnd w:id="89"/>
+      <w:bookmarkEnd w:id="90"/>
     </w:p>
     <w:p/>
     <w:p>
@@ -17912,22 +18432,35 @@
                                 <w:noProof/>
                               </w:rPr>
                             </w:pPr>
-                            <w:bookmarkStart w:id="90" w:name="_Toc513128600"/>
+                            <w:bookmarkStart w:id="91" w:name="_Toc513128600"/>
                             <w:r>
                               <w:t xml:space="preserve">Figure </w:t>
                             </w:r>
-                            <w:fldSimple w:instr=" SEQ Figure \* ARABIC ">
-                              <w:r>
-                                <w:rPr>
-                                  <w:noProof/>
-                                </w:rPr>
-                                <w:t>25</w:t>
-                              </w:r>
-                            </w:fldSimple>
+                            <w:r>
+                              <w:fldChar w:fldCharType="begin"/>
+                            </w:r>
+                            <w:r>
+                              <w:instrText xml:space="preserve"> SEQ Figure \* ARABIC </w:instrText>
+                            </w:r>
+                            <w:r>
+                              <w:fldChar w:fldCharType="separate"/>
+                            </w:r>
+                            <w:r>
+                              <w:rPr>
+                                <w:noProof/>
+                              </w:rPr>
+                              <w:t>25</w:t>
+                            </w:r>
+                            <w:r>
+                              <w:rPr>
+                                <w:noProof/>
+                              </w:rPr>
+                              <w:fldChar w:fldCharType="end"/>
+                            </w:r>
                             <w:r>
                               <w:t>: Storage Usage Graph</w:t>
                             </w:r>
-                            <w:bookmarkEnd w:id="90"/>
+                            <w:bookmarkEnd w:id="91"/>
                           </w:p>
                         </w:txbxContent>
                       </wps:txbx>
@@ -17957,22 +18490,35 @@
                           <w:noProof/>
                         </w:rPr>
                       </w:pPr>
-                      <w:bookmarkStart w:id="91" w:name="_Toc513128600"/>
+                      <w:bookmarkStart w:id="92" w:name="_Toc513128600"/>
                       <w:r>
                         <w:t xml:space="preserve">Figure </w:t>
                       </w:r>
-                      <w:fldSimple w:instr=" SEQ Figure \* ARABIC ">
-                        <w:r>
-                          <w:rPr>
-                            <w:noProof/>
-                          </w:rPr>
-                          <w:t>25</w:t>
-                        </w:r>
-                      </w:fldSimple>
+                      <w:r>
+                        <w:fldChar w:fldCharType="begin"/>
+                      </w:r>
+                      <w:r>
+                        <w:instrText xml:space="preserve"> SEQ Figure \* ARABIC </w:instrText>
+                      </w:r>
+                      <w:r>
+                        <w:fldChar w:fldCharType="separate"/>
+                      </w:r>
+                      <w:r>
+                        <w:rPr>
+                          <w:noProof/>
+                        </w:rPr>
+                        <w:t>25</w:t>
+                      </w:r>
+                      <w:r>
+                        <w:rPr>
+                          <w:noProof/>
+                        </w:rPr>
+                        <w:fldChar w:fldCharType="end"/>
+                      </w:r>
                       <w:r>
                         <w:t>: Storage Usage Graph</w:t>
                       </w:r>
-                      <w:bookmarkEnd w:id="91"/>
+                      <w:bookmarkEnd w:id="92"/>
                     </w:p>
                   </w:txbxContent>
                 </v:textbox>
@@ -18067,12 +18613,12 @@
           <w:numId w:val="4"/>
         </w:numPr>
       </w:pPr>
-      <w:bookmarkStart w:id="92" w:name="_Toc513128462"/>
+      <w:bookmarkStart w:id="93" w:name="_Toc513128462"/>
       <w:r>
         <w:lastRenderedPageBreak/>
         <w:t>Compatibility Testing</w:t>
       </w:r>
-      <w:bookmarkEnd w:id="92"/>
+      <w:bookmarkEnd w:id="93"/>
     </w:p>
     <w:p/>
     <w:p>
@@ -18104,12 +18650,12 @@
           <w:numId w:val="4"/>
         </w:numPr>
       </w:pPr>
-      <w:bookmarkStart w:id="93" w:name="_Toc513128463"/>
+      <w:bookmarkStart w:id="94" w:name="_Toc513128463"/>
       <w:r>
         <w:lastRenderedPageBreak/>
         <w:t>Bug Log</w:t>
       </w:r>
-      <w:bookmarkEnd w:id="93"/>
+      <w:bookmarkEnd w:id="94"/>
     </w:p>
     <w:p/>
     <w:p>
@@ -18160,22 +18706,35 @@
         <w:pStyle w:val="Caption"/>
         <w:jc w:val="center"/>
       </w:pPr>
-      <w:bookmarkStart w:id="94" w:name="_Toc513128601"/>
+      <w:bookmarkStart w:id="95" w:name="_Toc513128601"/>
       <w:r>
         <w:t xml:space="preserve">Figure </w:t>
       </w:r>
-      <w:fldSimple w:instr=" SEQ Figure \* ARABIC ">
-        <w:r>
-          <w:rPr>
-            <w:noProof/>
-          </w:rPr>
-          <w:t>26</w:t>
-        </w:r>
-      </w:fldSimple>
+      <w:r>
+        <w:fldChar w:fldCharType="begin"/>
+      </w:r>
+      <w:r>
+        <w:instrText xml:space="preserve"> SEQ Figure \* ARABIC </w:instrText>
+      </w:r>
+      <w:r>
+        <w:fldChar w:fldCharType="separate"/>
+      </w:r>
+      <w:r>
+        <w:rPr>
+          <w:noProof/>
+        </w:rPr>
+        <w:t>26</w:t>
+      </w:r>
+      <w:r>
+        <w:rPr>
+          <w:noProof/>
+        </w:rPr>
+        <w:fldChar w:fldCharType="end"/>
+      </w:r>
       <w:r>
         <w:t>: Found Bugs Per Component</w:t>
       </w:r>
-      <w:bookmarkEnd w:id="94"/>
+      <w:bookmarkEnd w:id="95"/>
     </w:p>
     <w:p>
       <w:r>
@@ -18196,12 +18755,12 @@
           <w:numId w:val="4"/>
         </w:numPr>
       </w:pPr>
-      <w:bookmarkStart w:id="95" w:name="_Toc513128464"/>
+      <w:bookmarkStart w:id="96" w:name="_Toc513128464"/>
       <w:r>
         <w:lastRenderedPageBreak/>
         <w:t>Evaluation</w:t>
       </w:r>
-      <w:bookmarkEnd w:id="95"/>
+      <w:bookmarkEnd w:id="96"/>
     </w:p>
     <w:p/>
     <w:p>
@@ -18212,11 +18771,11 @@
           <w:numId w:val="4"/>
         </w:numPr>
       </w:pPr>
-      <w:bookmarkStart w:id="96" w:name="_Toc513128465"/>
+      <w:bookmarkStart w:id="97" w:name="_Toc513128465"/>
       <w:r>
         <w:t>Final Audience Survey</w:t>
       </w:r>
-      <w:bookmarkEnd w:id="96"/>
+      <w:bookmarkEnd w:id="97"/>
     </w:p>
     <w:p/>
     <w:p>
@@ -18227,11 +18786,11 @@
           <w:numId w:val="4"/>
         </w:numPr>
       </w:pPr>
-      <w:bookmarkStart w:id="97" w:name="_Toc513128466"/>
+      <w:bookmarkStart w:id="98" w:name="_Toc513128466"/>
       <w:r>
         <w:t>Reasoning</w:t>
       </w:r>
-      <w:bookmarkEnd w:id="97"/>
+      <w:bookmarkEnd w:id="98"/>
     </w:p>
     <w:p/>
     <w:p>
@@ -18263,11 +18822,11 @@
           <w:numId w:val="4"/>
         </w:numPr>
       </w:pPr>
-      <w:bookmarkStart w:id="98" w:name="_Toc513128467"/>
+      <w:bookmarkStart w:id="99" w:name="_Toc513128467"/>
       <w:r>
         <w:t>Method</w:t>
       </w:r>
-      <w:bookmarkEnd w:id="98"/>
+      <w:bookmarkEnd w:id="99"/>
     </w:p>
     <w:p/>
     <w:p>
@@ -18336,11 +18895,11 @@
           <w:numId w:val="4"/>
         </w:numPr>
       </w:pPr>
-      <w:bookmarkStart w:id="99" w:name="_Toc513128468"/>
+      <w:bookmarkStart w:id="100" w:name="_Toc513128468"/>
       <w:r>
         <w:t>Findings</w:t>
       </w:r>
-      <w:bookmarkEnd w:id="99"/>
+      <w:bookmarkEnd w:id="100"/>
     </w:p>
     <w:p/>
     <w:p>
@@ -18373,11 +18932,11 @@
           <w:numId w:val="4"/>
         </w:numPr>
       </w:pPr>
-      <w:bookmarkStart w:id="100" w:name="_Toc513128469"/>
+      <w:bookmarkStart w:id="101" w:name="_Toc513128469"/>
       <w:r>
         <w:t>Summary</w:t>
       </w:r>
-      <w:bookmarkEnd w:id="100"/>
+      <w:bookmarkEnd w:id="101"/>
     </w:p>
     <w:p/>
     <w:p>
@@ -18471,22 +19030,35 @@
         <w:pStyle w:val="Caption"/>
         <w:jc w:val="center"/>
       </w:pPr>
-      <w:bookmarkStart w:id="101" w:name="_Toc513128602"/>
+      <w:bookmarkStart w:id="102" w:name="_Toc513128602"/>
       <w:r>
         <w:t xml:space="preserve">Figure </w:t>
       </w:r>
-      <w:fldSimple w:instr=" SEQ Figure \* ARABIC ">
-        <w:r>
-          <w:rPr>
-            <w:noProof/>
-          </w:rPr>
-          <w:t>27</w:t>
-        </w:r>
-      </w:fldSimple>
+      <w:r>
+        <w:fldChar w:fldCharType="begin"/>
+      </w:r>
+      <w:r>
+        <w:instrText xml:space="preserve"> SEQ Figure \* ARABIC </w:instrText>
+      </w:r>
+      <w:r>
+        <w:fldChar w:fldCharType="separate"/>
+      </w:r>
+      <w:r>
+        <w:rPr>
+          <w:noProof/>
+        </w:rPr>
+        <w:t>27</w:t>
+      </w:r>
+      <w:r>
+        <w:rPr>
+          <w:noProof/>
+        </w:rPr>
+        <w:fldChar w:fldCharType="end"/>
+      </w:r>
       <w:r>
         <w:t>: Final Survey - Theory</w:t>
       </w:r>
-      <w:bookmarkEnd w:id="101"/>
+      <w:bookmarkEnd w:id="102"/>
     </w:p>
     <w:p>
       <w:pPr>
@@ -18606,22 +19178,38 @@
         <w:pStyle w:val="Caption"/>
         <w:jc w:val="center"/>
       </w:pPr>
-      <w:bookmarkStart w:id="102" w:name="_Toc513128603"/>
+      <w:bookmarkStart w:id="103" w:name="_Toc513128603"/>
       <w:r>
         <w:t xml:space="preserve">Figure </w:t>
       </w:r>
-      <w:fldSimple w:instr=" SEQ Figure \* ARABIC ">
-        <w:r>
-          <w:rPr>
-            <w:noProof/>
-          </w:rPr>
-          <w:t>28</w:t>
-        </w:r>
-      </w:fldSimple>
+      <w:r>
+        <w:fldChar w:fldCharType="begin"/>
+      </w:r>
+      <w:r>
+        <w:instrText xml:space="preserve"> </w:instrText>
+      </w:r>
+      <w:r>
+        <w:instrText xml:space="preserve">SEQ Figure \* ARABIC </w:instrText>
+      </w:r>
+      <w:r>
+        <w:fldChar w:fldCharType="separate"/>
+      </w:r>
+      <w:r>
+        <w:rPr>
+          <w:noProof/>
+        </w:rPr>
+        <w:t>28</w:t>
+      </w:r>
+      <w:r>
+        <w:rPr>
+          <w:noProof/>
+        </w:rPr>
+        <w:fldChar w:fldCharType="end"/>
+      </w:r>
       <w:r>
         <w:t>: Final Survey - Post Creation</w:t>
       </w:r>
-      <w:bookmarkEnd w:id="102"/>
+      <w:bookmarkEnd w:id="103"/>
     </w:p>
     <w:p>
       <w:pPr>
@@ -18725,22 +19313,35 @@
         <w:pStyle w:val="Caption"/>
         <w:jc w:val="center"/>
       </w:pPr>
-      <w:bookmarkStart w:id="103" w:name="_Toc513128604"/>
+      <w:bookmarkStart w:id="104" w:name="_Toc513128604"/>
       <w:r>
         <w:t xml:space="preserve">Figure </w:t>
       </w:r>
-      <w:fldSimple w:instr=" SEQ Figure \* ARABIC ">
-        <w:r>
-          <w:rPr>
-            <w:noProof/>
-          </w:rPr>
-          <w:t>29</w:t>
-        </w:r>
-      </w:fldSimple>
+      <w:r>
+        <w:fldChar w:fldCharType="begin"/>
+      </w:r>
+      <w:r>
+        <w:instrText xml:space="preserve"> SEQ Figure \* ARABIC </w:instrText>
+      </w:r>
+      <w:r>
+        <w:fldChar w:fldCharType="separate"/>
+      </w:r>
+      <w:r>
+        <w:rPr>
+          <w:noProof/>
+        </w:rPr>
+        <w:t>29</w:t>
+      </w:r>
+      <w:r>
+        <w:rPr>
+          <w:noProof/>
+        </w:rPr>
+        <w:fldChar w:fldCharType="end"/>
+      </w:r>
       <w:r>
         <w:t>: Final User Survey - Search System</w:t>
       </w:r>
-      <w:bookmarkEnd w:id="103"/>
+      <w:bookmarkEnd w:id="104"/>
     </w:p>
     <w:p>
       <w:pPr>
@@ -18835,22 +19436,35 @@
         <w:pStyle w:val="Caption"/>
         <w:jc w:val="center"/>
       </w:pPr>
-      <w:bookmarkStart w:id="104" w:name="_Toc513128605"/>
+      <w:bookmarkStart w:id="105" w:name="_Toc513128605"/>
       <w:r>
         <w:t xml:space="preserve">Figure </w:t>
       </w:r>
-      <w:fldSimple w:instr=" SEQ Figure \* ARABIC ">
-        <w:r>
-          <w:rPr>
-            <w:noProof/>
-          </w:rPr>
-          <w:t>30</w:t>
-        </w:r>
-      </w:fldSimple>
+      <w:r>
+        <w:fldChar w:fldCharType="begin"/>
+      </w:r>
+      <w:r>
+        <w:instrText xml:space="preserve"> SEQ Figure \* ARABIC </w:instrText>
+      </w:r>
+      <w:r>
+        <w:fldChar w:fldCharType="separate"/>
+      </w:r>
+      <w:r>
+        <w:rPr>
+          <w:noProof/>
+        </w:rPr>
+        <w:t>30</w:t>
+      </w:r>
+      <w:r>
+        <w:rPr>
+          <w:noProof/>
+        </w:rPr>
+        <w:fldChar w:fldCharType="end"/>
+      </w:r>
       <w:r>
         <w:t>: Final User Survey - Attribute Strength</w:t>
       </w:r>
-      <w:bookmarkEnd w:id="104"/>
+      <w:bookmarkEnd w:id="105"/>
     </w:p>
     <w:p>
       <w:pPr>
@@ -18977,22 +19591,35 @@
         <w:pStyle w:val="Caption"/>
         <w:jc w:val="center"/>
       </w:pPr>
-      <w:bookmarkStart w:id="105" w:name="_Toc513128606"/>
+      <w:bookmarkStart w:id="106" w:name="_Toc513128606"/>
       <w:r>
         <w:t xml:space="preserve">Figure </w:t>
       </w:r>
-      <w:fldSimple w:instr=" SEQ Figure \* ARABIC ">
-        <w:r>
-          <w:rPr>
-            <w:noProof/>
-          </w:rPr>
-          <w:t>31</w:t>
-        </w:r>
-      </w:fldSimple>
+      <w:r>
+        <w:fldChar w:fldCharType="begin"/>
+      </w:r>
+      <w:r>
+        <w:instrText xml:space="preserve"> SEQ Figure \* ARABIC </w:instrText>
+      </w:r>
+      <w:r>
+        <w:fldChar w:fldCharType="separate"/>
+      </w:r>
+      <w:r>
+        <w:rPr>
+          <w:noProof/>
+        </w:rPr>
+        <w:t>31</w:t>
+      </w:r>
+      <w:r>
+        <w:rPr>
+          <w:noProof/>
+        </w:rPr>
+        <w:fldChar w:fldCharType="end"/>
+      </w:r>
       <w:r>
         <w:t>: Final Survey - Use Codex?</w:t>
       </w:r>
-      <w:bookmarkEnd w:id="105"/>
+      <w:bookmarkEnd w:id="106"/>
     </w:p>
     <w:p/>
     <w:p>
@@ -19073,12 +19700,12 @@
           <w:numId w:val="4"/>
         </w:numPr>
       </w:pPr>
-      <w:bookmarkStart w:id="106" w:name="_Toc513128470"/>
+      <w:bookmarkStart w:id="107" w:name="_Toc513128470"/>
       <w:r>
         <w:lastRenderedPageBreak/>
         <w:t>Focus Group Testing</w:t>
       </w:r>
-      <w:bookmarkEnd w:id="106"/>
+      <w:bookmarkEnd w:id="107"/>
     </w:p>
     <w:p/>
     <w:p>
@@ -19089,11 +19716,11 @@
           <w:numId w:val="4"/>
         </w:numPr>
       </w:pPr>
-      <w:bookmarkStart w:id="107" w:name="_Toc513128471"/>
+      <w:bookmarkStart w:id="108" w:name="_Toc513128471"/>
       <w:r>
         <w:t>Reasoning</w:t>
       </w:r>
-      <w:bookmarkEnd w:id="107"/>
+      <w:bookmarkEnd w:id="108"/>
     </w:p>
     <w:p/>
     <w:p>
@@ -19140,11 +19767,11 @@
           <w:numId w:val="4"/>
         </w:numPr>
       </w:pPr>
-      <w:bookmarkStart w:id="108" w:name="_Toc513128472"/>
+      <w:bookmarkStart w:id="109" w:name="_Toc513128472"/>
       <w:r>
         <w:t>Method</w:t>
       </w:r>
-      <w:bookmarkEnd w:id="108"/>
+      <w:bookmarkEnd w:id="109"/>
     </w:p>
     <w:p/>
     <w:p>
@@ -19230,12 +19857,12 @@
           <w:numId w:val="4"/>
         </w:numPr>
       </w:pPr>
-      <w:bookmarkStart w:id="109" w:name="_Toc513128473"/>
+      <w:bookmarkStart w:id="110" w:name="_Toc513128473"/>
       <w:r>
         <w:lastRenderedPageBreak/>
         <w:t>Findings</w:t>
       </w:r>
-      <w:bookmarkEnd w:id="109"/>
+      <w:bookmarkEnd w:id="110"/>
     </w:p>
     <w:p/>
     <w:p>
@@ -19266,11 +19893,11 @@
           <w:numId w:val="4"/>
         </w:numPr>
       </w:pPr>
-      <w:bookmarkStart w:id="110" w:name="_Toc513128474"/>
+      <w:bookmarkStart w:id="111" w:name="_Toc513128474"/>
       <w:r>
         <w:t>Summary</w:t>
       </w:r>
-      <w:bookmarkEnd w:id="110"/>
+      <w:bookmarkEnd w:id="111"/>
     </w:p>
     <w:p>
       <w:pPr>
@@ -19345,12 +19972,12 @@
           <w:numId w:val="4"/>
         </w:numPr>
       </w:pPr>
-      <w:bookmarkStart w:id="111" w:name="_Toc513128475"/>
+      <w:bookmarkStart w:id="112" w:name="_Toc513128475"/>
       <w:r>
         <w:lastRenderedPageBreak/>
         <w:t>Project Requirements</w:t>
       </w:r>
-      <w:bookmarkEnd w:id="111"/>
+      <w:bookmarkEnd w:id="112"/>
     </w:p>
     <w:p/>
     <w:p>
@@ -19538,12 +20165,12 @@
           <w:numId w:val="4"/>
         </w:numPr>
       </w:pPr>
-      <w:bookmarkStart w:id="112" w:name="_Toc513128476"/>
+      <w:bookmarkStart w:id="113" w:name="_Toc513128476"/>
       <w:r>
         <w:lastRenderedPageBreak/>
         <w:t>Conclusion</w:t>
       </w:r>
-      <w:bookmarkEnd w:id="112"/>
+      <w:bookmarkEnd w:id="113"/>
     </w:p>
     <w:p/>
     <w:p>
@@ -19554,11 +20181,11 @@
           <w:numId w:val="4"/>
         </w:numPr>
       </w:pPr>
-      <w:bookmarkStart w:id="113" w:name="_Toc513128477"/>
+      <w:bookmarkStart w:id="114" w:name="_Toc513128477"/>
       <w:r>
         <w:t>Overview</w:t>
       </w:r>
-      <w:bookmarkEnd w:id="113"/>
+      <w:bookmarkEnd w:id="114"/>
     </w:p>
     <w:p/>
     <w:p>
@@ -19637,12 +20264,12 @@
           <w:numId w:val="4"/>
         </w:numPr>
       </w:pPr>
-      <w:bookmarkStart w:id="114" w:name="_Toc513128478"/>
+      <w:bookmarkStart w:id="115" w:name="_Toc513128478"/>
       <w:r>
         <w:lastRenderedPageBreak/>
         <w:t>Aims and Objectives</w:t>
       </w:r>
-      <w:bookmarkEnd w:id="114"/>
+      <w:bookmarkEnd w:id="115"/>
     </w:p>
     <w:p/>
     <w:p>
@@ -19987,12 +20614,12 @@
           <w:numId w:val="4"/>
         </w:numPr>
       </w:pPr>
-      <w:bookmarkStart w:id="115" w:name="_Toc513128479"/>
+      <w:bookmarkStart w:id="116" w:name="_Toc513128479"/>
       <w:r>
         <w:lastRenderedPageBreak/>
         <w:t>Performance of the Final Application</w:t>
       </w:r>
-      <w:bookmarkEnd w:id="115"/>
+      <w:bookmarkEnd w:id="116"/>
     </w:p>
     <w:p/>
     <w:p>
@@ -20051,22 +20678,35 @@
         <w:pStyle w:val="Caption"/>
         <w:jc w:val="center"/>
       </w:pPr>
-      <w:bookmarkStart w:id="116" w:name="_Toc513128607"/>
+      <w:bookmarkStart w:id="117" w:name="_Toc513128607"/>
       <w:r>
         <w:t xml:space="preserve">Figure </w:t>
       </w:r>
-      <w:fldSimple w:instr=" SEQ Figure \* ARABIC ">
-        <w:r>
-          <w:rPr>
-            <w:noProof/>
-          </w:rPr>
-          <w:t>32</w:t>
-        </w:r>
-      </w:fldSimple>
+      <w:r>
+        <w:fldChar w:fldCharType="begin"/>
+      </w:r>
+      <w:r>
+        <w:instrText xml:space="preserve"> SEQ Figure \* ARABIC </w:instrText>
+      </w:r>
+      <w:r>
+        <w:fldChar w:fldCharType="separate"/>
+      </w:r>
+      <w:r>
+        <w:rPr>
+          <w:noProof/>
+        </w:rPr>
+        <w:t>32</w:t>
+      </w:r>
+      <w:r>
+        <w:rPr>
+          <w:noProof/>
+        </w:rPr>
+        <w:fldChar w:fldCharType="end"/>
+      </w:r>
       <w:r>
         <w:t>: Overall Rating</w:t>
       </w:r>
-      <w:bookmarkEnd w:id="116"/>
+      <w:bookmarkEnd w:id="117"/>
     </w:p>
     <w:p/>
     <w:p>
@@ -20163,22 +20803,35 @@
         <w:pStyle w:val="Caption"/>
         <w:jc w:val="center"/>
       </w:pPr>
-      <w:bookmarkStart w:id="117" w:name="_Toc513128608"/>
+      <w:bookmarkStart w:id="118" w:name="_Toc513128608"/>
       <w:r>
         <w:t xml:space="preserve">Figure </w:t>
       </w:r>
-      <w:fldSimple w:instr=" SEQ Figure \* ARABIC ">
-        <w:r>
-          <w:rPr>
-            <w:noProof/>
-          </w:rPr>
-          <w:t>33</w:t>
-        </w:r>
-      </w:fldSimple>
+      <w:r>
+        <w:fldChar w:fldCharType="begin"/>
+      </w:r>
+      <w:r>
+        <w:instrText xml:space="preserve"> SEQ Figure \* ARABIC </w:instrText>
+      </w:r>
+      <w:r>
+        <w:fldChar w:fldCharType="separate"/>
+      </w:r>
+      <w:r>
+        <w:rPr>
+          <w:noProof/>
+        </w:rPr>
+        <w:t>33</w:t>
+      </w:r>
+      <w:r>
+        <w:rPr>
+          <w:noProof/>
+        </w:rPr>
+        <w:fldChar w:fldCharType="end"/>
+      </w:r>
       <w:r>
         <w:t>: Final Question Elaboration</w:t>
       </w:r>
-      <w:bookmarkEnd w:id="117"/>
+      <w:bookmarkEnd w:id="118"/>
     </w:p>
     <w:p/>
     <w:p>
@@ -20250,12 +20903,12 @@
           <w:numId w:val="4"/>
         </w:numPr>
       </w:pPr>
-      <w:bookmarkStart w:id="118" w:name="_Toc513128480"/>
+      <w:bookmarkStart w:id="119" w:name="_Toc513128480"/>
       <w:r>
         <w:lastRenderedPageBreak/>
         <w:t>Future Improvements</w:t>
       </w:r>
-      <w:bookmarkEnd w:id="118"/>
+      <w:bookmarkEnd w:id="119"/>
     </w:p>
     <w:p/>
     <w:p>
@@ -20388,28 +21041,42 @@
         <w:pStyle w:val="Caption"/>
         <w:jc w:val="center"/>
       </w:pPr>
-      <w:bookmarkStart w:id="119" w:name="_Toc513128609"/>
+      <w:bookmarkStart w:id="120" w:name="_Toc513128609"/>
       <w:r>
         <w:t xml:space="preserve">Figure </w:t>
       </w:r>
-      <w:fldSimple w:instr=" SEQ Figure \* ARABIC ">
-        <w:r>
-          <w:rPr>
-            <w:noProof/>
-          </w:rPr>
-          <w:t>34</w:t>
-        </w:r>
-      </w:fldSimple>
+      <w:r>
+        <w:fldChar w:fldCharType="begin"/>
+      </w:r>
+      <w:r>
+        <w:instrText xml:space="preserve"> SEQ Figure \* ARABIC </w:instrText>
+      </w:r>
+      <w:r>
+        <w:fldChar w:fldCharType="separate"/>
+      </w:r>
+      <w:r>
+        <w:rPr>
+          <w:noProof/>
+        </w:rPr>
+        <w:t>34</w:t>
+      </w:r>
+      <w:r>
+        <w:rPr>
+          <w:noProof/>
+        </w:rPr>
+        <w:fldChar w:fldCharType="end"/>
+      </w:r>
       <w:r>
         <w:t>: Externally Link-able Posts</w:t>
       </w:r>
-      <w:bookmarkEnd w:id="119"/>
+      <w:bookmarkEnd w:id="120"/>
     </w:p>
     <w:p/>
     <w:p>
       <w:r>
         <w:t>As described in the second user survey every single user requested an externally likable post system. This would allow users to be able to generate a URL for specific posts and then be able to share that link with other users. This would have a two-fold utility allowing users to save posts for later but also develop the community by directly sharing posts with other users. A possible implementation of this feature is described in chapter 4.3.</w:t>
       </w:r>
+      <w:bookmarkEnd w:id="0"/>
       <w:r>
         <w:br w:type="page"/>
       </w:r>
@@ -20422,12 +21089,12 @@
           <w:numId w:val="4"/>
         </w:numPr>
       </w:pPr>
-      <w:bookmarkStart w:id="120" w:name="_Toc513128481"/>
+      <w:bookmarkStart w:id="121" w:name="_Toc513128481"/>
       <w:r>
         <w:lastRenderedPageBreak/>
         <w:t>References</w:t>
       </w:r>
-      <w:bookmarkEnd w:id="120"/>
+      <w:bookmarkEnd w:id="121"/>
     </w:p>
     <w:p/>
     <w:p>
@@ -21158,12 +21825,12 @@
           <w:numId w:val="4"/>
         </w:numPr>
       </w:pPr>
-      <w:bookmarkStart w:id="121" w:name="_Toc513128482"/>
+      <w:bookmarkStart w:id="122" w:name="_Toc513128482"/>
       <w:r>
         <w:lastRenderedPageBreak/>
         <w:t>Appendices</w:t>
       </w:r>
-      <w:bookmarkEnd w:id="121"/>
+      <w:bookmarkEnd w:id="122"/>
     </w:p>
     <w:p/>
     <w:p>
@@ -21174,14 +21841,14 @@
           <w:numId w:val="4"/>
         </w:numPr>
       </w:pPr>
-      <w:bookmarkStart w:id="122" w:name="_Toc513128483"/>
+      <w:bookmarkStart w:id="123" w:name="_Toc513128483"/>
       <w:r>
         <w:t xml:space="preserve">Appendix A: </w:t>
       </w:r>
       <w:r>
         <w:t>Market Research Report</w:t>
       </w:r>
-      <w:bookmarkEnd w:id="122"/>
+      <w:bookmarkEnd w:id="123"/>
     </w:p>
     <w:p>
       <w:pPr>
@@ -21262,22 +21929,35 @@
                                 <w:noProof/>
                               </w:rPr>
                             </w:pPr>
-                            <w:bookmarkStart w:id="123" w:name="_Toc513128610"/>
+                            <w:bookmarkStart w:id="124" w:name="_Toc513128610"/>
                             <w:r>
                               <w:t xml:space="preserve">Figure </w:t>
                             </w:r>
-                            <w:fldSimple w:instr=" SEQ Figure \* ARABIC ">
-                              <w:r>
-                                <w:rPr>
-                                  <w:noProof/>
-                                </w:rPr>
-                                <w:t>35</w:t>
-                              </w:r>
-                            </w:fldSimple>
+                            <w:r>
+                              <w:fldChar w:fldCharType="begin"/>
+                            </w:r>
+                            <w:r>
+                              <w:instrText xml:space="preserve"> SEQ Figure \* ARABIC </w:instrText>
+                            </w:r>
+                            <w:r>
+                              <w:fldChar w:fldCharType="separate"/>
+                            </w:r>
+                            <w:r>
+                              <w:rPr>
+                                <w:noProof/>
+                              </w:rPr>
+                              <w:t>35</w:t>
+                            </w:r>
+                            <w:r>
+                              <w:rPr>
+                                <w:noProof/>
+                              </w:rPr>
+                              <w:fldChar w:fldCharType="end"/>
+                            </w:r>
                             <w:r>
                               <w:t>: Dev.to Homepage</w:t>
                             </w:r>
-                            <w:bookmarkEnd w:id="123"/>
+                            <w:bookmarkEnd w:id="124"/>
                           </w:p>
                         </w:txbxContent>
                       </wps:txbx>
@@ -21307,22 +21987,35 @@
                           <w:noProof/>
                         </w:rPr>
                       </w:pPr>
-                      <w:bookmarkStart w:id="124" w:name="_Toc513128610"/>
+                      <w:bookmarkStart w:id="125" w:name="_Toc513128610"/>
                       <w:r>
                         <w:t xml:space="preserve">Figure </w:t>
                       </w:r>
-                      <w:fldSimple w:instr=" SEQ Figure \* ARABIC ">
-                        <w:r>
-                          <w:rPr>
-                            <w:noProof/>
-                          </w:rPr>
-                          <w:t>35</w:t>
-                        </w:r>
-                      </w:fldSimple>
+                      <w:r>
+                        <w:fldChar w:fldCharType="begin"/>
+                      </w:r>
+                      <w:r>
+                        <w:instrText xml:space="preserve"> SEQ Figure \* ARABIC </w:instrText>
+                      </w:r>
+                      <w:r>
+                        <w:fldChar w:fldCharType="separate"/>
+                      </w:r>
+                      <w:r>
+                        <w:rPr>
+                          <w:noProof/>
+                        </w:rPr>
+                        <w:t>35</w:t>
+                      </w:r>
+                      <w:r>
+                        <w:rPr>
+                          <w:noProof/>
+                        </w:rPr>
+                        <w:fldChar w:fldCharType="end"/>
+                      </w:r>
                       <w:r>
                         <w:t>: Dev.to Homepage</w:t>
                       </w:r>
-                      <w:bookmarkEnd w:id="124"/>
+                      <w:bookmarkEnd w:id="125"/>
                     </w:p>
                   </w:txbxContent>
                 </v:textbox>
@@ -21486,22 +22179,35 @@
         <w:pStyle w:val="Caption"/>
         <w:jc w:val="center"/>
       </w:pPr>
-      <w:bookmarkStart w:id="125" w:name="_Toc513128611"/>
+      <w:bookmarkStart w:id="126" w:name="_Toc513128611"/>
       <w:r>
         <w:t xml:space="preserve">Figure </w:t>
       </w:r>
-      <w:fldSimple w:instr=" SEQ Figure \* ARABIC ">
-        <w:r>
-          <w:rPr>
-            <w:noProof/>
-          </w:rPr>
-          <w:t>36</w:t>
-        </w:r>
-      </w:fldSimple>
+      <w:r>
+        <w:fldChar w:fldCharType="begin"/>
+      </w:r>
+      <w:r>
+        <w:instrText xml:space="preserve"> SEQ Figure \* ARABIC </w:instrText>
+      </w:r>
+      <w:r>
+        <w:fldChar w:fldCharType="separate"/>
+      </w:r>
+      <w:r>
+        <w:rPr>
+          <w:noProof/>
+        </w:rPr>
+        <w:t>36</w:t>
+      </w:r>
+      <w:r>
+        <w:rPr>
+          <w:noProof/>
+        </w:rPr>
+        <w:fldChar w:fldCharType="end"/>
+      </w:r>
       <w:r>
         <w:t>: Language Page</w:t>
       </w:r>
-      <w:bookmarkEnd w:id="125"/>
+      <w:bookmarkEnd w:id="126"/>
     </w:p>
     <w:p>
       <w:pPr>
@@ -21572,14 +22278,14 @@
           <w:numId w:val="4"/>
         </w:numPr>
       </w:pPr>
-      <w:bookmarkStart w:id="126" w:name="_Toc496004101"/>
-      <w:bookmarkStart w:id="127" w:name="_Toc513128484"/>
+      <w:bookmarkStart w:id="127" w:name="_Toc496004101"/>
+      <w:bookmarkStart w:id="128" w:name="_Toc513128484"/>
       <w:r>
         <w:lastRenderedPageBreak/>
         <w:t>Conclusion on Dev.to</w:t>
       </w:r>
-      <w:bookmarkEnd w:id="126"/>
       <w:bookmarkEnd w:id="127"/>
+      <w:bookmarkEnd w:id="128"/>
     </w:p>
     <w:p/>
     <w:p>
@@ -21657,16 +22363,16 @@
           <w:numId w:val="4"/>
         </w:numPr>
       </w:pPr>
-      <w:bookmarkStart w:id="128" w:name="_Hlk495348161"/>
-      <w:bookmarkStart w:id="129" w:name="_Toc496004102"/>
-      <w:bookmarkStart w:id="130" w:name="_Toc513128485"/>
+      <w:bookmarkStart w:id="129" w:name="_Hlk495348161"/>
+      <w:bookmarkStart w:id="130" w:name="_Toc496004102"/>
+      <w:bookmarkStart w:id="131" w:name="_Toc513128485"/>
       <w:r>
         <w:lastRenderedPageBreak/>
         <w:t>Community Forums – Reddit and Hacker News</w:t>
       </w:r>
-      <w:bookmarkEnd w:id="128"/>
       <w:bookmarkEnd w:id="129"/>
       <w:bookmarkEnd w:id="130"/>
+      <w:bookmarkEnd w:id="131"/>
     </w:p>
     <w:p/>
     <w:p>
@@ -21787,22 +22493,35 @@
         <w:pStyle w:val="Caption"/>
         <w:jc w:val="center"/>
       </w:pPr>
-      <w:bookmarkStart w:id="131" w:name="_Toc513128612"/>
+      <w:bookmarkStart w:id="132" w:name="_Toc513128612"/>
       <w:r>
         <w:t xml:space="preserve">Figure </w:t>
       </w:r>
-      <w:fldSimple w:instr=" SEQ Figure \* ARABIC ">
-        <w:r>
-          <w:rPr>
-            <w:noProof/>
-          </w:rPr>
-          <w:t>37</w:t>
-        </w:r>
-      </w:fldSimple>
+      <w:r>
+        <w:fldChar w:fldCharType="begin"/>
+      </w:r>
+      <w:r>
+        <w:instrText xml:space="preserve"> SEQ Figure \* ARABIC </w:instrText>
+      </w:r>
+      <w:r>
+        <w:fldChar w:fldCharType="separate"/>
+      </w:r>
+      <w:r>
+        <w:rPr>
+          <w:noProof/>
+        </w:rPr>
+        <w:t>37</w:t>
+      </w:r>
+      <w:r>
+        <w:rPr>
+          <w:noProof/>
+        </w:rPr>
+        <w:fldChar w:fldCharType="end"/>
+      </w:r>
       <w:r>
         <w:t>: Reddit Subreddit Page</w:t>
       </w:r>
-      <w:bookmarkEnd w:id="131"/>
+      <w:bookmarkEnd w:id="132"/>
     </w:p>
     <w:p>
       <w:pPr>
@@ -21940,18 +22659,31 @@
         <w:pStyle w:val="Caption"/>
         <w:jc w:val="center"/>
       </w:pPr>
-      <w:bookmarkStart w:id="132" w:name="_Toc513128613"/>
+      <w:bookmarkStart w:id="133" w:name="_Toc513128613"/>
       <w:r>
         <w:t xml:space="preserve">Figure </w:t>
       </w:r>
-      <w:fldSimple w:instr=" SEQ Figure \* ARABIC ">
-        <w:r>
-          <w:rPr>
-            <w:noProof/>
-          </w:rPr>
-          <w:t>38</w:t>
-        </w:r>
-      </w:fldSimple>
+      <w:r>
+        <w:fldChar w:fldCharType="begin"/>
+      </w:r>
+      <w:r>
+        <w:instrText xml:space="preserve"> SEQ Figure \* ARABIC </w:instrText>
+      </w:r>
+      <w:r>
+        <w:fldChar w:fldCharType="separate"/>
+      </w:r>
+      <w:r>
+        <w:rPr>
+          <w:noProof/>
+        </w:rPr>
+        <w:t>38</w:t>
+      </w:r>
+      <w:r>
+        <w:rPr>
+          <w:noProof/>
+        </w:rPr>
+        <w:fldChar w:fldCharType="end"/>
+      </w:r>
       <w:r>
         <w:t>: Hacker</w:t>
       </w:r>
@@ -21961,7 +22693,7 @@
       <w:r>
         <w:t>News Homepage</w:t>
       </w:r>
-      <w:bookmarkEnd w:id="132"/>
+      <w:bookmarkEnd w:id="133"/>
     </w:p>
     <w:p/>
     <w:p>
@@ -22035,14 +22767,14 @@
           <w:numId w:val="4"/>
         </w:numPr>
       </w:pPr>
-      <w:bookmarkStart w:id="133" w:name="_Toc496004103"/>
-      <w:bookmarkStart w:id="134" w:name="_Toc513128486"/>
+      <w:bookmarkStart w:id="134" w:name="_Toc496004103"/>
+      <w:bookmarkStart w:id="135" w:name="_Toc513128486"/>
       <w:r>
         <w:lastRenderedPageBreak/>
         <w:t>Conclusion on Forum Based Sites</w:t>
       </w:r>
-      <w:bookmarkEnd w:id="133"/>
       <w:bookmarkEnd w:id="134"/>
+      <w:bookmarkEnd w:id="135"/>
     </w:p>
     <w:p/>
     <w:p>
@@ -22100,7 +22832,7 @@
           <w:numId w:val="4"/>
         </w:numPr>
       </w:pPr>
-      <w:bookmarkStart w:id="135" w:name="_Toc513128487"/>
+      <w:bookmarkStart w:id="136" w:name="_Toc513128487"/>
       <w:r>
         <w:lastRenderedPageBreak/>
         <w:t>Appendix B:</w:t>
@@ -22108,7 +22840,7 @@
       <w:r>
         <w:t xml:space="preserve"> Language Research</w:t>
       </w:r>
-      <w:bookmarkEnd w:id="135"/>
+      <w:bookmarkEnd w:id="136"/>
     </w:p>
     <w:p/>
     <w:p>
@@ -22119,13 +22851,13 @@
           <w:numId w:val="4"/>
         </w:numPr>
       </w:pPr>
-      <w:bookmarkStart w:id="136" w:name="_Toc496004105"/>
-      <w:bookmarkStart w:id="137" w:name="_Toc513128488"/>
+      <w:bookmarkStart w:id="137" w:name="_Toc496004105"/>
+      <w:bookmarkStart w:id="138" w:name="_Toc513128488"/>
       <w:r>
         <w:t>Thoughts on Differences Between Languages</w:t>
       </w:r>
-      <w:bookmarkEnd w:id="136"/>
       <w:bookmarkEnd w:id="137"/>
+      <w:bookmarkEnd w:id="138"/>
     </w:p>
     <w:p/>
     <w:p>
@@ -22148,11 +22880,11 @@
       <w:r>
         <w:t xml:space="preserve">As well as understanding of generic language concepts the new language can also play a large role in the ease of learning and acquisition. All programming languages fall into set levels, that being Level 1: Machine Code, Level 2: Assembly Language, Level 3: High Level Languages and the debated level 4: intelligent languages. Learners </w:t>
       </w:r>
-      <w:bookmarkStart w:id="138" w:name="_Toc495232653"/>
+      <w:bookmarkStart w:id="139" w:name="_Toc495232653"/>
       <w:r>
         <w:t>w</w:t>
       </w:r>
-      <w:bookmarkEnd w:id="138"/>
+      <w:bookmarkEnd w:id="139"/>
       <w:r>
         <w:t xml:space="preserve">ho possess a great knowledge and understanding of structures and concepts of a specific level may have an easier time learning a language on the same level. On top of this languages are often grouped into “families”. These families are defined by a few </w:t>
       </w:r>
@@ -22198,14 +22930,14 @@
           <w:numId w:val="4"/>
         </w:numPr>
       </w:pPr>
-      <w:bookmarkStart w:id="139" w:name="_Toc496004106"/>
-      <w:bookmarkStart w:id="140" w:name="_Toc513128489"/>
+      <w:bookmarkStart w:id="140" w:name="_Toc496004106"/>
+      <w:bookmarkStart w:id="141" w:name="_Toc513128489"/>
       <w:r>
         <w:lastRenderedPageBreak/>
         <w:t>Differences in Common Features Between Languages</w:t>
       </w:r>
-      <w:bookmarkEnd w:id="139"/>
       <w:bookmarkEnd w:id="140"/>
+      <w:bookmarkEnd w:id="141"/>
     </w:p>
     <w:p/>
     <w:p>
@@ -22216,13 +22948,13 @@
           <w:numId w:val="4"/>
         </w:numPr>
       </w:pPr>
-      <w:bookmarkStart w:id="141" w:name="_Toc496004107"/>
-      <w:bookmarkStart w:id="142" w:name="_Toc513128490"/>
+      <w:bookmarkStart w:id="142" w:name="_Toc496004107"/>
+      <w:bookmarkStart w:id="143" w:name="_Toc513128490"/>
       <w:r>
         <w:t>If Statements:</w:t>
       </w:r>
-      <w:bookmarkEnd w:id="141"/>
       <w:bookmarkEnd w:id="142"/>
+      <w:bookmarkEnd w:id="143"/>
     </w:p>
     <w:p/>
     <w:p>
@@ -22374,14 +23106,14 @@
           <w:numId w:val="4"/>
         </w:numPr>
       </w:pPr>
-      <w:bookmarkStart w:id="143" w:name="_Toc496004108"/>
-      <w:bookmarkStart w:id="144" w:name="_Toc513128491"/>
+      <w:bookmarkStart w:id="144" w:name="_Toc496004108"/>
+      <w:bookmarkStart w:id="145" w:name="_Toc513128491"/>
       <w:r>
         <w:lastRenderedPageBreak/>
         <w:t>Declaring a function</w:t>
       </w:r>
-      <w:bookmarkEnd w:id="143"/>
       <w:bookmarkEnd w:id="144"/>
+      <w:bookmarkEnd w:id="145"/>
     </w:p>
     <w:p>
       <w:pPr>
@@ -22475,13 +23207,13 @@
           <w:numId w:val="4"/>
         </w:numPr>
       </w:pPr>
-      <w:bookmarkStart w:id="145" w:name="_Toc496004109"/>
-      <w:bookmarkStart w:id="146" w:name="_Toc513128492"/>
+      <w:bookmarkStart w:id="146" w:name="_Toc496004109"/>
+      <w:bookmarkStart w:id="147" w:name="_Toc513128492"/>
       <w:r>
         <w:t>Semantic Naming</w:t>
       </w:r>
-      <w:bookmarkEnd w:id="145"/>
       <w:bookmarkEnd w:id="146"/>
+      <w:bookmarkEnd w:id="147"/>
     </w:p>
     <w:p/>
     <w:p>
@@ -22541,14 +23273,14 @@
           <w:numId w:val="4"/>
         </w:numPr>
       </w:pPr>
-      <w:bookmarkStart w:id="147" w:name="_Toc496004110"/>
-      <w:bookmarkStart w:id="148" w:name="_Toc513128493"/>
+      <w:bookmarkStart w:id="148" w:name="_Toc496004110"/>
+      <w:bookmarkStart w:id="149" w:name="_Toc513128493"/>
       <w:r>
         <w:lastRenderedPageBreak/>
         <w:t>Comments</w:t>
       </w:r>
-      <w:bookmarkEnd w:id="147"/>
       <w:bookmarkEnd w:id="148"/>
+      <w:bookmarkEnd w:id="149"/>
     </w:p>
     <w:p/>
     <w:p>
@@ -22775,13 +23507,13 @@
           <w:numId w:val="4"/>
         </w:numPr>
       </w:pPr>
-      <w:bookmarkStart w:id="149" w:name="_Toc496004111"/>
-      <w:bookmarkStart w:id="150" w:name="_Toc513128494"/>
+      <w:bookmarkStart w:id="150" w:name="_Toc496004111"/>
+      <w:bookmarkStart w:id="151" w:name="_Toc513128494"/>
       <w:r>
         <w:t>External Compiling</w:t>
       </w:r>
-      <w:bookmarkEnd w:id="149"/>
       <w:bookmarkEnd w:id="150"/>
+      <w:bookmarkEnd w:id="151"/>
     </w:p>
     <w:p/>
     <w:p>
@@ -22890,14 +23622,14 @@
           <w:numId w:val="4"/>
         </w:numPr>
       </w:pPr>
-      <w:bookmarkStart w:id="151" w:name="_Toc496004112"/>
-      <w:bookmarkStart w:id="152" w:name="_Toc513128495"/>
+      <w:bookmarkStart w:id="152" w:name="_Toc496004112"/>
+      <w:bookmarkStart w:id="153" w:name="_Toc513128495"/>
       <w:r>
         <w:lastRenderedPageBreak/>
         <w:t>Memory Management</w:t>
       </w:r>
-      <w:bookmarkEnd w:id="151"/>
       <w:bookmarkEnd w:id="152"/>
+      <w:bookmarkEnd w:id="153"/>
     </w:p>
     <w:p>
       <w:pPr>
@@ -22977,16 +23709,14 @@
           <w:numId w:val="4"/>
         </w:numPr>
       </w:pPr>
-      <w:bookmarkStart w:id="153" w:name="_Toc513128496"/>
+      <w:bookmarkStart w:id="154" w:name="_Toc513128496"/>
       <w:r>
         <w:lastRenderedPageBreak/>
         <w:t>Appendix C: Table of Figures</w:t>
       </w:r>
-      <w:bookmarkEnd w:id="153"/>
+      <w:bookmarkEnd w:id="154"/>
     </w:p>
     <w:p/>
-    <w:bookmarkStart w:id="154" w:name="_GoBack"/>
-    <w:bookmarkEnd w:id="154"/>
     <w:p>
       <w:pPr>
         <w:pStyle w:val="TableofFigures"/>
@@ -29973,14 +30703,27 @@
       <w:r>
         <w:t xml:space="preserve">Table </w:t>
       </w:r>
-      <w:fldSimple w:instr=" SEQ Table \* ARABIC ">
-        <w:r>
-          <w:rPr>
-            <w:noProof/>
-          </w:rPr>
-          <w:t>3</w:t>
-        </w:r>
-      </w:fldSimple>
+      <w:r>
+        <w:fldChar w:fldCharType="begin"/>
+      </w:r>
+      <w:r>
+        <w:instrText xml:space="preserve"> SEQ Table \* ARABIC </w:instrText>
+      </w:r>
+      <w:r>
+        <w:fldChar w:fldCharType="separate"/>
+      </w:r>
+      <w:r>
+        <w:rPr>
+          <w:noProof/>
+        </w:rPr>
+        <w:t>3</w:t>
+      </w:r>
+      <w:r>
+        <w:rPr>
+          <w:noProof/>
+        </w:rPr>
+        <w:fldChar w:fldCharType="end"/>
+      </w:r>
       <w:r>
         <w:t>: Black Box Testing Report</w:t>
       </w:r>
@@ -30673,14 +31416,27 @@
       <w:r>
         <w:t xml:space="preserve">Table </w:t>
       </w:r>
-      <w:fldSimple w:instr=" SEQ Table \* ARABIC ">
-        <w:r>
-          <w:rPr>
-            <w:noProof/>
-          </w:rPr>
-          <w:t>4</w:t>
-        </w:r>
-      </w:fldSimple>
+      <w:r>
+        <w:fldChar w:fldCharType="begin"/>
+      </w:r>
+      <w:r>
+        <w:instrText xml:space="preserve"> SEQ Table \* ARABIC </w:instrText>
+      </w:r>
+      <w:r>
+        <w:fldChar w:fldCharType="separate"/>
+      </w:r>
+      <w:r>
+        <w:rPr>
+          <w:noProof/>
+        </w:rPr>
+        <w:t>4</w:t>
+      </w:r>
+      <w:r>
+        <w:rPr>
+          <w:noProof/>
+        </w:rPr>
+        <w:fldChar w:fldCharType="end"/>
+      </w:r>
       <w:r>
         <w:t>: Requirement Review</w:t>
       </w:r>
@@ -31338,14 +32094,27 @@
       <w:r>
         <w:t xml:space="preserve">Table </w:t>
       </w:r>
-      <w:fldSimple w:instr=" SEQ Table \* ARABIC ">
-        <w:r>
-          <w:rPr>
-            <w:noProof/>
-          </w:rPr>
-          <w:t>5</w:t>
-        </w:r>
-      </w:fldSimple>
+      <w:r>
+        <w:fldChar w:fldCharType="begin"/>
+      </w:r>
+      <w:r>
+        <w:instrText xml:space="preserve"> SEQ Table \* ARABIC </w:instrText>
+      </w:r>
+      <w:r>
+        <w:fldChar w:fldCharType="separate"/>
+      </w:r>
+      <w:r>
+        <w:rPr>
+          <w:noProof/>
+        </w:rPr>
+        <w:t>5</w:t>
+      </w:r>
+      <w:r>
+        <w:rPr>
+          <w:noProof/>
+        </w:rPr>
+        <w:fldChar w:fldCharType="end"/>
+      </w:r>
       <w:r>
         <w:t>: Focus Group 1 Report</w:t>
       </w:r>
@@ -31572,14 +32341,27 @@
       <w:r>
         <w:t xml:space="preserve">Table </w:t>
       </w:r>
-      <w:fldSimple w:instr=" SEQ Table \* ARABIC ">
-        <w:r>
-          <w:rPr>
-            <w:noProof/>
-          </w:rPr>
-          <w:t>6</w:t>
-        </w:r>
-      </w:fldSimple>
+      <w:r>
+        <w:fldChar w:fldCharType="begin"/>
+      </w:r>
+      <w:r>
+        <w:instrText xml:space="preserve"> SEQ Table \* ARABIC </w:instrText>
+      </w:r>
+      <w:r>
+        <w:fldChar w:fldCharType="separate"/>
+      </w:r>
+      <w:r>
+        <w:rPr>
+          <w:noProof/>
+        </w:rPr>
+        <w:t>6</w:t>
+      </w:r>
+      <w:r>
+        <w:rPr>
+          <w:noProof/>
+        </w:rPr>
+        <w:fldChar w:fldCharType="end"/>
+      </w:r>
       <w:r>
         <w:t>: Glossary</w:t>
       </w:r>
@@ -32367,14 +33149,27 @@
       <w:r>
         <w:t xml:space="preserve">Table </w:t>
       </w:r>
-      <w:fldSimple w:instr=" SEQ Table \* ARABIC ">
-        <w:r>
-          <w:rPr>
-            <w:noProof/>
-          </w:rPr>
-          <w:t>7</w:t>
-        </w:r>
-      </w:fldSimple>
+      <w:r>
+        <w:fldChar w:fldCharType="begin"/>
+      </w:r>
+      <w:r>
+        <w:instrText xml:space="preserve"> SEQ Table \* ARABIC </w:instrText>
+      </w:r>
+      <w:r>
+        <w:fldChar w:fldCharType="separate"/>
+      </w:r>
+      <w:r>
+        <w:rPr>
+          <w:noProof/>
+        </w:rPr>
+        <w:t>7</w:t>
+      </w:r>
+      <w:r>
+        <w:rPr>
+          <w:noProof/>
+        </w:rPr>
+        <w:fldChar w:fldCharType="end"/>
+      </w:r>
       <w:r>
         <w:t>: Bug Log</w:t>
       </w:r>
@@ -33707,14 +34502,27 @@
       <w:r>
         <w:t xml:space="preserve">Table </w:t>
       </w:r>
-      <w:fldSimple w:instr=" SEQ Table \* ARABIC ">
-        <w:r>
-          <w:rPr>
-            <w:noProof/>
-          </w:rPr>
-          <w:t>8</w:t>
-        </w:r>
-      </w:fldSimple>
+      <w:r>
+        <w:fldChar w:fldCharType="begin"/>
+      </w:r>
+      <w:r>
+        <w:instrText xml:space="preserve"> SEQ Table \* ARABIC </w:instrText>
+      </w:r>
+      <w:r>
+        <w:fldChar w:fldCharType="separate"/>
+      </w:r>
+      <w:r>
+        <w:rPr>
+          <w:noProof/>
+        </w:rPr>
+        <w:t>8</w:t>
+      </w:r>
+      <w:r>
+        <w:rPr>
+          <w:noProof/>
+        </w:rPr>
+        <w:fldChar w:fldCharType="end"/>
+      </w:r>
       <w:r>
         <w:t>: Compatibility Testing</w:t>
       </w:r>
@@ -33968,6 +34776,18 @@
       </w:pPr>
       <w:r>
         <w:t>1 .zip file containing all the testing screen shot images from the Black Box Testing Phase.</w:t>
+      </w:r>
+    </w:p>
+    <w:p>
+      <w:pPr>
+        <w:pStyle w:val="ListParagraph"/>
+        <w:numPr>
+          <w:ilvl w:val="0"/>
+          <w:numId w:val="27"/>
+        </w:numPr>
+      </w:pPr>
+      <w:r>
+        <w:t>1 .PDF copy of this dissertation.</w:t>
       </w:r>
     </w:p>
     <w:p/>
@@ -41234,7 +42054,7 @@
 </file>
 
 <file path=customXml/itemProps1.xml><?xml version="1.0" encoding="utf-8"?>
-<ds:datastoreItem xmlns:ds="http://schemas.openxmlformats.org/officeDocument/2006/customXml" ds:itemID="{B399BC3A-ECF1-4E26-B9F9-5EB01B0A63BF}">
+<ds:datastoreItem xmlns:ds="http://schemas.openxmlformats.org/officeDocument/2006/customXml" ds:itemID="{B44AAFFA-5162-44C9-BDD4-29DAD14F76CE}">
   <ds:schemaRefs>
     <ds:schemaRef ds:uri="http://schemas.openxmlformats.org/officeDocument/2006/bibliography"/>
   </ds:schemaRefs>

</xml_diff>